<commit_message>
Actualizacion de todas las carpetas
</commit_message>
<xml_diff>
--- a/Sistemas Gestion Empresarial/Odoo empresas - Rodrigo Bernal Gomez.docx
+++ b/Sistemas Gestion Empresarial/Odoo empresas - Rodrigo Bernal Gomez.docx
@@ -1528,45 +1528,59 @@
     <w:p>
       <w:pPr>
         <w:spacing w:after="0"/>
+        <w:rPr>
+          <w:lang w:val="en-US"/>
+        </w:rPr>
       </w:pPr>
       <w:proofErr w:type="spellStart"/>
       <w:r>
+        <w:rPr>
+          <w:lang w:val="en-US"/>
+        </w:rPr>
         <w:t>db-globalpyme</w:t>
       </w:r>
       <w:proofErr w:type="spellEnd"/>
       <w:r>
+        <w:rPr>
+          <w:lang w:val="en-US"/>
+        </w:rPr>
         <w:t xml:space="preserve">: </w:t>
       </w:r>
     </w:p>
     <w:p>
       <w:pPr>
         <w:spacing w:after="0"/>
-      </w:pPr>
-      <w:proofErr w:type="spellStart"/>
-      <w:r>
-        <w:t>image</w:t>
-      </w:r>
-      <w:proofErr w:type="spellEnd"/>
-      <w:r>
-        <w:t xml:space="preserve">: postgres:15 </w:t>
+        <w:rPr>
+          <w:lang w:val="en-US"/>
+        </w:rPr>
+      </w:pPr>
+      <w:r>
+        <w:rPr>
+          <w:lang w:val="en-US"/>
+        </w:rPr>
+        <w:t xml:space="preserve">image: postgres:15 </w:t>
       </w:r>
     </w:p>
     <w:p>
       <w:pPr>
         <w:spacing w:after="0"/>
-      </w:pPr>
-      <w:proofErr w:type="spellStart"/>
-      <w:r>
-        <w:t>environment</w:t>
-      </w:r>
-      <w:proofErr w:type="spellEnd"/>
-      <w:r>
-        <w:t xml:space="preserve">: </w:t>
+        <w:rPr>
+          <w:lang w:val="en-US"/>
+        </w:rPr>
+      </w:pPr>
+      <w:r>
+        <w:rPr>
+          <w:lang w:val="en-US"/>
+        </w:rPr>
+        <w:t xml:space="preserve">environment: </w:t>
       </w:r>
     </w:p>
     <w:p>
       <w:pPr>
         <w:spacing w:after="0"/>
+        <w:rPr>
+          <w:lang w:val="en-US"/>
+        </w:rPr>
       </w:pPr>
       <w:r>
         <w:rPr>
@@ -1629,46 +1643,79 @@
         </w:drawing>
       </w:r>
       <w:r>
+        <w:rPr>
+          <w:lang w:val="en-US"/>
+        </w:rPr>
         <w:t>- POSTGRES_DB=</w:t>
       </w:r>
       <w:proofErr w:type="spellStart"/>
       <w:r>
+        <w:rPr>
+          <w:lang w:val="en-US"/>
+        </w:rPr>
         <w:t>postgres</w:t>
       </w:r>
       <w:proofErr w:type="spellEnd"/>
       <w:r>
+        <w:rPr>
+          <w:lang w:val="en-US"/>
+        </w:rPr>
         <w:t xml:space="preserve"> </w:t>
       </w:r>
     </w:p>
     <w:p>
       <w:pPr>
         <w:spacing w:after="0"/>
-      </w:pPr>
-      <w:r>
+        <w:rPr>
+          <w:lang w:val="en-US"/>
+        </w:rPr>
+      </w:pPr>
+      <w:r>
+        <w:rPr>
+          <w:lang w:val="en-US"/>
+        </w:rPr>
         <w:t>- POSTGRES_USER=</w:t>
       </w:r>
       <w:proofErr w:type="spellStart"/>
       <w:r>
+        <w:rPr>
+          <w:lang w:val="en-US"/>
+        </w:rPr>
         <w:t>odoo</w:t>
       </w:r>
       <w:proofErr w:type="spellEnd"/>
       <w:r>
+        <w:rPr>
+          <w:lang w:val="en-US"/>
+        </w:rPr>
         <w:t xml:space="preserve"> </w:t>
       </w:r>
     </w:p>
     <w:p>
       <w:pPr>
         <w:spacing w:after="0"/>
-      </w:pPr>
-      <w:r>
+        <w:rPr>
+          <w:lang w:val="en-US"/>
+        </w:rPr>
+      </w:pPr>
+      <w:r>
+        <w:rPr>
+          <w:lang w:val="en-US"/>
+        </w:rPr>
         <w:t>- POSTGRES_PASSWORD=</w:t>
       </w:r>
       <w:proofErr w:type="spellStart"/>
       <w:r>
+        <w:rPr>
+          <w:lang w:val="en-US"/>
+        </w:rPr>
         <w:t>odoo</w:t>
       </w:r>
       <w:proofErr w:type="spellEnd"/>
       <w:r>
+        <w:rPr>
+          <w:lang w:val="en-US"/>
+        </w:rPr>
         <w:t xml:space="preserve"> </w:t>
       </w:r>
     </w:p>
@@ -1688,285 +1735,378 @@
     <w:p>
       <w:pPr>
         <w:spacing w:after="0"/>
+        <w:rPr>
+          <w:lang w:val="en-US"/>
+        </w:rPr>
       </w:pPr>
       <w:proofErr w:type="gramStart"/>
       <w:r>
+        <w:rPr>
+          <w:lang w:val="en-US"/>
+        </w:rPr>
         <w:t>- .</w:t>
       </w:r>
       <w:proofErr w:type="gramEnd"/>
       <w:r>
+        <w:rPr>
+          <w:lang w:val="en-US"/>
+        </w:rPr>
         <w:t>/</w:t>
       </w:r>
       <w:proofErr w:type="spellStart"/>
       <w:r>
+        <w:rPr>
+          <w:lang w:val="en-US"/>
+        </w:rPr>
         <w:t>db</w:t>
       </w:r>
       <w:proofErr w:type="spellEnd"/>
       <w:r>
-        <w:t>-data:/</w:t>
+        <w:rPr>
+          <w:lang w:val="en-US"/>
+        </w:rPr>
+        <w:t>-data:/var/lib/</w:t>
       </w:r>
       <w:proofErr w:type="spellStart"/>
       <w:r>
-        <w:t>var</w:t>
+        <w:rPr>
+          <w:lang w:val="en-US"/>
+        </w:rPr>
+        <w:t>postgresql</w:t>
       </w:r>
       <w:proofErr w:type="spellEnd"/>
       <w:r>
+        <w:rPr>
+          <w:lang w:val="en-US"/>
+        </w:rPr>
+        <w:t xml:space="preserve">/data </w:t>
+      </w:r>
+    </w:p>
+    <w:p>
+      <w:pPr>
+        <w:spacing w:after="0"/>
+        <w:rPr>
+          <w:lang w:val="en-US"/>
+        </w:rPr>
+      </w:pPr>
+      <w:r>
+        <w:rPr>
+          <w:lang w:val="en-US"/>
+        </w:rPr>
+        <w:t xml:space="preserve">restart: always </w:t>
+      </w:r>
+    </w:p>
+    <w:p>
+      <w:pPr>
+        <w:spacing w:after="0"/>
+        <w:rPr>
+          <w:lang w:val="en-US"/>
+        </w:rPr>
+      </w:pPr>
+      <w:proofErr w:type="spellStart"/>
+      <w:r>
+        <w:rPr>
+          <w:lang w:val="en-US"/>
+        </w:rPr>
+        <w:t>odoo-globalpyme</w:t>
+      </w:r>
+      <w:proofErr w:type="spellEnd"/>
+      <w:r>
+        <w:rPr>
+          <w:lang w:val="en-US"/>
+        </w:rPr>
+        <w:t xml:space="preserve">: </w:t>
+      </w:r>
+    </w:p>
+    <w:p>
+      <w:pPr>
+        <w:spacing w:after="0"/>
+        <w:rPr>
+          <w:lang w:val="en-US"/>
+        </w:rPr>
+      </w:pPr>
+      <w:r>
+        <w:rPr>
+          <w:lang w:val="en-US"/>
+        </w:rPr>
+        <w:t xml:space="preserve">image: odoo:17.0 </w:t>
+      </w:r>
+    </w:p>
+    <w:p>
+      <w:pPr>
+        <w:spacing w:after="0"/>
+        <w:rPr>
+          <w:lang w:val="en-US"/>
+        </w:rPr>
+      </w:pPr>
+      <w:proofErr w:type="spellStart"/>
+      <w:r>
+        <w:rPr>
+          <w:lang w:val="en-US"/>
+        </w:rPr>
+        <w:t>depends_on</w:t>
+      </w:r>
+      <w:proofErr w:type="spellEnd"/>
+      <w:r>
+        <w:rPr>
+          <w:lang w:val="en-US"/>
+        </w:rPr>
+        <w:t xml:space="preserve">: </w:t>
+      </w:r>
+    </w:p>
+    <w:p>
+      <w:pPr>
+        <w:spacing w:after="0"/>
+        <w:rPr>
+          <w:lang w:val="en-US"/>
+        </w:rPr>
+      </w:pPr>
+      <w:r>
+        <w:rPr>
+          <w:lang w:val="en-US"/>
+        </w:rPr>
+        <w:t xml:space="preserve">- </w:t>
+      </w:r>
+      <w:proofErr w:type="spellStart"/>
+      <w:r>
+        <w:rPr>
+          <w:lang w:val="en-US"/>
+        </w:rPr>
+        <w:t>db-globalpyme</w:t>
+      </w:r>
+      <w:proofErr w:type="spellEnd"/>
+      <w:r>
+        <w:rPr>
+          <w:lang w:val="en-US"/>
+        </w:rPr>
+        <w:t xml:space="preserve"> </w:t>
+      </w:r>
+    </w:p>
+    <w:p>
+      <w:pPr>
+        <w:spacing w:after="0"/>
+        <w:rPr>
+          <w:lang w:val="en-US"/>
+        </w:rPr>
+      </w:pPr>
+      <w:r>
+        <w:rPr>
+          <w:lang w:val="en-US"/>
+        </w:rPr>
+        <w:t xml:space="preserve">ports: </w:t>
+      </w:r>
+    </w:p>
+    <w:p>
+      <w:pPr>
+        <w:spacing w:after="0"/>
+        <w:rPr>
+          <w:lang w:val="en-US"/>
+        </w:rPr>
+      </w:pPr>
+      <w:r>
+        <w:rPr>
+          <w:lang w:val="en-US"/>
+        </w:rPr>
+        <w:t xml:space="preserve">- "8070:8069" </w:t>
+      </w:r>
+    </w:p>
+    <w:p>
+      <w:pPr>
+        <w:spacing w:after="0"/>
+        <w:rPr>
+          <w:lang w:val="en-US"/>
+        </w:rPr>
+      </w:pPr>
+      <w:r>
+        <w:rPr>
+          <w:lang w:val="en-US"/>
+        </w:rPr>
+        <w:t xml:space="preserve">environment: </w:t>
+      </w:r>
+    </w:p>
+    <w:p>
+      <w:pPr>
+        <w:spacing w:after="0"/>
+        <w:rPr>
+          <w:lang w:val="en-US"/>
+        </w:rPr>
+      </w:pPr>
+      <w:r>
+        <w:rPr>
+          <w:lang w:val="en-US"/>
+        </w:rPr>
+        <w:t>- HOST=</w:t>
+      </w:r>
+      <w:proofErr w:type="spellStart"/>
+      <w:r>
+        <w:rPr>
+          <w:lang w:val="en-US"/>
+        </w:rPr>
+        <w:t>db-globalpyme</w:t>
+      </w:r>
+      <w:proofErr w:type="spellEnd"/>
+      <w:r>
+        <w:rPr>
+          <w:lang w:val="en-US"/>
+        </w:rPr>
+        <w:t xml:space="preserve"> </w:t>
+      </w:r>
+    </w:p>
+    <w:p>
+      <w:pPr>
+        <w:spacing w:after="0"/>
+        <w:rPr>
+          <w:lang w:val="en-US"/>
+        </w:rPr>
+      </w:pPr>
+      <w:r>
+        <w:rPr>
+          <w:lang w:val="en-US"/>
+        </w:rPr>
+        <w:t>- USER=</w:t>
+      </w:r>
+      <w:proofErr w:type="spellStart"/>
+      <w:r>
+        <w:rPr>
+          <w:lang w:val="en-US"/>
+        </w:rPr>
+        <w:t>odoo</w:t>
+      </w:r>
+      <w:proofErr w:type="spellEnd"/>
+      <w:r>
+        <w:rPr>
+          <w:lang w:val="en-US"/>
+        </w:rPr>
+        <w:t xml:space="preserve"> </w:t>
+      </w:r>
+    </w:p>
+    <w:p>
+      <w:pPr>
+        <w:spacing w:after="0"/>
+        <w:rPr>
+          <w:lang w:val="en-US"/>
+        </w:rPr>
+      </w:pPr>
+      <w:r>
+        <w:rPr>
+          <w:lang w:val="en-US"/>
+        </w:rPr>
+        <w:t>- PASSWORD=</w:t>
+      </w:r>
+      <w:proofErr w:type="spellStart"/>
+      <w:r>
+        <w:rPr>
+          <w:lang w:val="en-US"/>
+        </w:rPr>
+        <w:t>odoo</w:t>
+      </w:r>
+      <w:proofErr w:type="spellEnd"/>
+      <w:r>
+        <w:rPr>
+          <w:lang w:val="en-US"/>
+        </w:rPr>
+        <w:t xml:space="preserve"> </w:t>
+      </w:r>
+    </w:p>
+    <w:p>
+      <w:pPr>
+        <w:spacing w:after="0"/>
+        <w:rPr>
+          <w:lang w:val="en-US"/>
+        </w:rPr>
+      </w:pPr>
+      <w:r>
+        <w:rPr>
+          <w:lang w:val="en-US"/>
+        </w:rPr>
+        <w:t xml:space="preserve">volumes: </w:t>
+      </w:r>
+    </w:p>
+    <w:p>
+      <w:pPr>
+        <w:spacing w:after="0"/>
+        <w:rPr>
+          <w:lang w:val="en-US"/>
+        </w:rPr>
+      </w:pPr>
+      <w:proofErr w:type="gramStart"/>
+      <w:r>
+        <w:rPr>
+          <w:lang w:val="en-US"/>
+        </w:rPr>
+        <w:t>- .</w:t>
+      </w:r>
+      <w:proofErr w:type="gramEnd"/>
+      <w:r>
+        <w:rPr>
+          <w:lang w:val="en-US"/>
+        </w:rPr>
         <w:t>/</w:t>
       </w:r>
       <w:proofErr w:type="spellStart"/>
       <w:r>
-        <w:t>lib</w:t>
+        <w:rPr>
+          <w:lang w:val="en-US"/>
+        </w:rPr>
+        <w:t>odoo</w:t>
       </w:r>
       <w:proofErr w:type="spellEnd"/>
       <w:r>
-        <w:t>/</w:t>
+        <w:rPr>
+          <w:lang w:val="en-US"/>
+        </w:rPr>
+        <w:t>-data:/var/lib/</w:t>
       </w:r>
       <w:proofErr w:type="spellStart"/>
       <w:r>
-        <w:t>postgresql</w:t>
+        <w:rPr>
+          <w:lang w:val="en-US"/>
+        </w:rPr>
+        <w:t>odoo</w:t>
       </w:r>
       <w:proofErr w:type="spellEnd"/>
       <w:r>
-        <w:t xml:space="preserve">/data </w:t>
+        <w:rPr>
+          <w:lang w:val="en-US"/>
+        </w:rPr>
+        <w:t xml:space="preserve"> </w:t>
       </w:r>
     </w:p>
     <w:p>
       <w:pPr>
         <w:spacing w:after="0"/>
-      </w:pPr>
-      <w:proofErr w:type="spellStart"/>
-      <w:r>
-        <w:t>restart</w:t>
-      </w:r>
-      <w:proofErr w:type="spellEnd"/>
-      <w:r>
-        <w:t xml:space="preserve">: </w:t>
-      </w:r>
-      <w:proofErr w:type="spellStart"/>
-      <w:r>
-        <w:t>always</w:t>
-      </w:r>
-      <w:proofErr w:type="spellEnd"/>
-      <w:r>
-        <w:t xml:space="preserve"> </w:t>
-      </w:r>
-    </w:p>
-    <w:p>
-      <w:pPr>
-        <w:spacing w:after="0"/>
-      </w:pPr>
-      <w:proofErr w:type="spellStart"/>
-      <w:r>
-        <w:t>odoo-globalpyme</w:t>
-      </w:r>
-      <w:proofErr w:type="spellEnd"/>
-      <w:r>
-        <w:t xml:space="preserve">: </w:t>
-      </w:r>
-    </w:p>
-    <w:p>
-      <w:pPr>
-        <w:spacing w:after="0"/>
-      </w:pPr>
-      <w:proofErr w:type="spellStart"/>
-      <w:r>
-        <w:t>image</w:t>
-      </w:r>
-      <w:proofErr w:type="spellEnd"/>
-      <w:r>
-        <w:t xml:space="preserve">: odoo:17.0 </w:t>
-      </w:r>
-    </w:p>
-    <w:p>
-      <w:pPr>
-        <w:spacing w:after="0"/>
-      </w:pPr>
-      <w:proofErr w:type="spellStart"/>
-      <w:r>
-        <w:t>depends_on</w:t>
-      </w:r>
-      <w:proofErr w:type="spellEnd"/>
-      <w:r>
-        <w:t xml:space="preserve">: </w:t>
-      </w:r>
-    </w:p>
-    <w:p>
-      <w:pPr>
-        <w:spacing w:after="0"/>
-      </w:pPr>
-      <w:r>
-        <w:t xml:space="preserve">- </w:t>
-      </w:r>
-      <w:proofErr w:type="spellStart"/>
-      <w:r>
-        <w:t>db-globalpyme</w:t>
-      </w:r>
-      <w:proofErr w:type="spellEnd"/>
-      <w:r>
-        <w:t xml:space="preserve"> </w:t>
-      </w:r>
-    </w:p>
-    <w:p>
-      <w:pPr>
-        <w:spacing w:after="0"/>
-      </w:pPr>
-      <w:proofErr w:type="spellStart"/>
-      <w:r>
-        <w:t>ports</w:t>
-      </w:r>
-      <w:proofErr w:type="spellEnd"/>
-      <w:r>
-        <w:t xml:space="preserve">: </w:t>
-      </w:r>
-    </w:p>
-    <w:p>
-      <w:pPr>
-        <w:spacing w:after="0"/>
-      </w:pPr>
-      <w:r>
-        <w:t xml:space="preserve">- "8070:8069" </w:t>
-      </w:r>
-    </w:p>
-    <w:p>
-      <w:pPr>
-        <w:spacing w:after="0"/>
-      </w:pPr>
-      <w:proofErr w:type="spellStart"/>
-      <w:r>
-        <w:t>environment</w:t>
-      </w:r>
-      <w:proofErr w:type="spellEnd"/>
-      <w:r>
-        <w:t xml:space="preserve">: </w:t>
-      </w:r>
-    </w:p>
-    <w:p>
-      <w:pPr>
-        <w:spacing w:after="0"/>
-      </w:pPr>
-      <w:r>
-        <w:t>- HOST=</w:t>
-      </w:r>
-      <w:proofErr w:type="spellStart"/>
-      <w:r>
-        <w:t>db-globalpyme</w:t>
-      </w:r>
-      <w:proofErr w:type="spellEnd"/>
-      <w:r>
-        <w:t xml:space="preserve"> </w:t>
-      </w:r>
-    </w:p>
-    <w:p>
-      <w:pPr>
-        <w:spacing w:after="0"/>
-      </w:pPr>
-      <w:r>
-        <w:t>- USER=</w:t>
-      </w:r>
-      <w:proofErr w:type="spellStart"/>
-      <w:r>
-        <w:t>odoo</w:t>
-      </w:r>
-      <w:proofErr w:type="spellEnd"/>
-      <w:r>
-        <w:t xml:space="preserve"> </w:t>
-      </w:r>
-    </w:p>
-    <w:p>
-      <w:pPr>
-        <w:spacing w:after="0"/>
-      </w:pPr>
-      <w:r>
-        <w:t>- PASSWORD=</w:t>
-      </w:r>
-      <w:proofErr w:type="spellStart"/>
-      <w:r>
-        <w:t>odoo</w:t>
-      </w:r>
-      <w:proofErr w:type="spellEnd"/>
-      <w:r>
-        <w:t xml:space="preserve"> </w:t>
-      </w:r>
-    </w:p>
-    <w:p>
-      <w:pPr>
-        <w:spacing w:after="0"/>
-      </w:pPr>
-      <w:proofErr w:type="spellStart"/>
-      <w:r>
-        <w:t>volumes</w:t>
-      </w:r>
-      <w:proofErr w:type="spellEnd"/>
-      <w:r>
-        <w:t xml:space="preserve">: </w:t>
-      </w:r>
-    </w:p>
-    <w:p>
-      <w:pPr>
-        <w:spacing w:after="0"/>
-      </w:pPr>
-      <w:proofErr w:type="gramStart"/>
-      <w:r>
-        <w:t>- .</w:t>
-      </w:r>
-      <w:proofErr w:type="gramEnd"/>
-      <w:r>
-        <w:t>/</w:t>
-      </w:r>
-      <w:proofErr w:type="spellStart"/>
-      <w:r>
-        <w:t>odoo</w:t>
-      </w:r>
-      <w:proofErr w:type="spellEnd"/>
-      <w:r>
-        <w:t>-data:/</w:t>
-      </w:r>
-      <w:proofErr w:type="spellStart"/>
-      <w:r>
-        <w:t>var</w:t>
-      </w:r>
-      <w:proofErr w:type="spellEnd"/>
-      <w:r>
-        <w:t>/</w:t>
-      </w:r>
-      <w:proofErr w:type="spellStart"/>
-      <w:r>
-        <w:t>lib</w:t>
-      </w:r>
-      <w:proofErr w:type="spellEnd"/>
-      <w:r>
-        <w:t>/</w:t>
-      </w:r>
-      <w:proofErr w:type="spellStart"/>
-      <w:r>
-        <w:t>odoo</w:t>
-      </w:r>
-      <w:proofErr w:type="spellEnd"/>
-      <w:r>
-        <w:t xml:space="preserve"> </w:t>
-      </w:r>
-    </w:p>
-    <w:p>
-      <w:pPr>
-        <w:spacing w:after="0"/>
-      </w:pPr>
-      <w:proofErr w:type="spellStart"/>
-      <w:r>
-        <w:t>restart</w:t>
-      </w:r>
-      <w:proofErr w:type="spellEnd"/>
-      <w:r>
-        <w:t xml:space="preserve">: </w:t>
-      </w:r>
-      <w:proofErr w:type="spellStart"/>
-      <w:r>
-        <w:t>always</w:t>
-      </w:r>
-      <w:proofErr w:type="spellEnd"/>
-    </w:p>
-    <w:p/>
-    <w:p/>
-    <w:p/>
+        <w:rPr>
+          <w:lang w:val="en-US"/>
+        </w:rPr>
+      </w:pPr>
+      <w:r>
+        <w:rPr>
+          <w:lang w:val="en-US"/>
+        </w:rPr>
+        <w:t>restart: always</w:t>
+      </w:r>
+    </w:p>
+    <w:p>
+      <w:pPr>
+        <w:rPr>
+          <w:lang w:val="en-US"/>
+        </w:rPr>
+      </w:pPr>
+    </w:p>
+    <w:p>
+      <w:pPr>
+        <w:rPr>
+          <w:lang w:val="en-US"/>
+        </w:rPr>
+      </w:pPr>
+    </w:p>
+    <w:p>
+      <w:pPr>
+        <w:rPr>
+          <w:lang w:val="en-US"/>
+        </w:rPr>
+      </w:pPr>
+    </w:p>
     <w:p>
       <w:r>
         <w:lastRenderedPageBreak/>
@@ -3205,6 +3345,9 @@
         </mc:AlternateContent>
       </w:r>
       <w:r>
+        <w:rPr>
+          <w:noProof/>
+        </w:rPr>
         <w:drawing>
           <wp:inline distT="0" distB="0" distL="0" distR="0" wp14:anchorId="6ED2EDB6" wp14:editId="56D60465">
             <wp:extent cx="5400040" cy="1235075"/>
@@ -3397,6 +3540,9 @@
         </mc:AlternateContent>
       </w:r>
       <w:r>
+        <w:rPr>
+          <w:noProof/>
+        </w:rPr>
         <w:drawing>
           <wp:inline distT="0" distB="0" distL="0" distR="0" wp14:anchorId="4846E476" wp14:editId="2DE9E29C">
             <wp:extent cx="5400040" cy="2700020"/>
@@ -3448,6 +3594,9 @@
     </w:p>
     <w:p>
       <w:r>
+        <w:rPr>
+          <w:noProof/>
+        </w:rPr>
         <w:drawing>
           <wp:anchor distT="0" distB="0" distL="114300" distR="114300" simplePos="0" relativeHeight="251675648" behindDoc="0" locked="0" layoutInCell="1" allowOverlap="1" wp14:anchorId="0BB1F10D" wp14:editId="59322C96">
             <wp:simplePos x="0" y="0"/>
@@ -3573,6 +3722,9 @@
         </mc:AlternateContent>
       </w:r>
       <w:r>
+        <w:rPr>
+          <w:noProof/>
+        </w:rPr>
         <w:drawing>
           <wp:inline distT="0" distB="0" distL="0" distR="0" wp14:anchorId="3C4577C3" wp14:editId="191FA4D0">
             <wp:extent cx="4877481" cy="2343477"/>
@@ -3612,6 +3764,9 @@
     </w:p>
     <w:p>
       <w:r>
+        <w:rPr>
+          <w:noProof/>
+        </w:rPr>
         <w:drawing>
           <wp:anchor distT="0" distB="0" distL="114300" distR="114300" simplePos="0" relativeHeight="251676672" behindDoc="0" locked="0" layoutInCell="1" allowOverlap="1" wp14:anchorId="55936ED9" wp14:editId="6963364A">
             <wp:simplePos x="0" y="0"/>
@@ -3756,6 +3911,9 @@
         </mc:AlternateContent>
       </w:r>
       <w:r>
+        <w:rPr>
+          <w:noProof/>
+        </w:rPr>
         <w:drawing>
           <wp:inline distT="0" distB="0" distL="0" distR="0" wp14:anchorId="01556A77" wp14:editId="1E0D3768">
             <wp:extent cx="5400040" cy="2124075"/>
@@ -3875,6 +4033,9 @@
         </mc:AlternateContent>
       </w:r>
       <w:r>
+        <w:rPr>
+          <w:noProof/>
+        </w:rPr>
         <w:drawing>
           <wp:inline distT="0" distB="0" distL="0" distR="0" wp14:anchorId="2D7CF951" wp14:editId="14C93A7A">
             <wp:extent cx="5400040" cy="2278380"/>
@@ -3919,6 +4080,9 @@
     </w:p>
     <w:p>
       <w:r>
+        <w:rPr>
+          <w:noProof/>
+        </w:rPr>
         <w:drawing>
           <wp:inline distT="0" distB="0" distL="0" distR="0" wp14:anchorId="57D1E673" wp14:editId="54C872D9">
             <wp:extent cx="4715533" cy="1343212"/>
@@ -4043,6 +4207,9 @@
         </mc:AlternateContent>
       </w:r>
       <w:r>
+        <w:rPr>
+          <w:noProof/>
+        </w:rPr>
         <w:drawing>
           <wp:inline distT="0" distB="0" distL="0" distR="0" wp14:anchorId="1DDA3D8C" wp14:editId="664870C2">
             <wp:extent cx="5400040" cy="2106295"/>
@@ -4161,6 +4328,9 @@
         </mc:AlternateContent>
       </w:r>
       <w:r>
+        <w:rPr>
+          <w:noProof/>
+        </w:rPr>
         <w:drawing>
           <wp:inline distT="0" distB="0" distL="0" distR="0" wp14:anchorId="77734D82" wp14:editId="1A0A3E02">
             <wp:extent cx="5400040" cy="3199765"/>
@@ -4210,6 +4380,9 @@
     </w:p>
     <w:p>
       <w:r>
+        <w:rPr>
+          <w:noProof/>
+        </w:rPr>
         <w:drawing>
           <wp:inline distT="0" distB="0" distL="0" distR="0" wp14:anchorId="354A6019" wp14:editId="50CAF819">
             <wp:extent cx="5400040" cy="2429510"/>
@@ -4349,6 +4522,9 @@
         </mc:AlternateContent>
       </w:r>
       <w:r>
+        <w:rPr>
+          <w:noProof/>
+        </w:rPr>
         <w:drawing>
           <wp:inline distT="0" distB="0" distL="0" distR="0" wp14:anchorId="5461968B" wp14:editId="6FB86248">
             <wp:extent cx="5400040" cy="3700780"/>
@@ -4474,6 +4650,9 @@
     </w:p>
     <w:p>
       <w:r>
+        <w:rPr>
+          <w:noProof/>
+        </w:rPr>
         <w:drawing>
           <wp:inline distT="0" distB="0" distL="0" distR="0" wp14:anchorId="6CE45AF5" wp14:editId="3CFF8DEF">
             <wp:extent cx="5400040" cy="2693035"/>
@@ -4526,10 +4705,3071 @@
       </w:r>
       <w:bookmarkEnd w:id="5"/>
     </w:p>
+    <w:p>
+      <w:r>
+        <w:t>Ahora mismo habiendo terminado lo que vendría a ser la primera parte de la actividad vamos a pasar a la segunda que es la de FastShop en este caso teníamos que hacer un sitio web en el que pudiéramos comprar, emitir facturas de compras y enviar los paquetes.</w:t>
+      </w:r>
+    </w:p>
+    <w:p>
+      <w:r>
+        <w:t>Los primeros pasos han sido muy similares a los realizados con GlobalPyme, en la línea de comandos he ejecutado varios comandos que han sido estos de aquí.</w:t>
+      </w:r>
+    </w:p>
+    <w:p>
+      <w:r>
+        <w:t xml:space="preserve">Lo primero que he ejecutado ha sido para posicionarme en la ruta de C:\ </w:t>
+      </w:r>
+    </w:p>
+    <w:p>
+      <w:pPr>
+        <w:jc w:val="center"/>
+      </w:pPr>
+      <w:r>
+        <w:drawing>
+          <wp:anchor distT="0" distB="0" distL="114300" distR="114300" simplePos="0" relativeHeight="251683840" behindDoc="0" locked="0" layoutInCell="1" allowOverlap="1" wp14:anchorId="574EE899" wp14:editId="0A681434">
+            <wp:simplePos x="0" y="0"/>
+            <wp:positionH relativeFrom="margin">
+              <wp:posOffset>2271395</wp:posOffset>
+            </wp:positionH>
+            <wp:positionV relativeFrom="margin">
+              <wp:posOffset>2294890</wp:posOffset>
+            </wp:positionV>
+            <wp:extent cx="2162175" cy="314325"/>
+            <wp:effectExtent l="0" t="0" r="9525" b="9525"/>
+            <wp:wrapSquare wrapText="bothSides"/>
+            <wp:docPr id="1263867533" name="Imagen 1"/>
+            <wp:cNvGraphicFramePr>
+              <a:graphicFrameLocks xmlns:a="http://schemas.openxmlformats.org/drawingml/2006/main" noChangeAspect="1"/>
+            </wp:cNvGraphicFramePr>
+            <a:graphic xmlns:a="http://schemas.openxmlformats.org/drawingml/2006/main">
+              <a:graphicData uri="http://schemas.openxmlformats.org/drawingml/2006/picture">
+                <pic:pic xmlns:pic="http://schemas.openxmlformats.org/drawingml/2006/picture">
+                  <pic:nvPicPr>
+                    <pic:cNvPr id="1263867533" name=""/>
+                    <pic:cNvPicPr/>
+                  </pic:nvPicPr>
+                  <pic:blipFill>
+                    <a:blip r:embed="rId42">
+                      <a:extLst>
+                        <a:ext uri="{28A0092B-C50C-407E-A947-70E740481C1C}">
+                          <a14:useLocalDpi xmlns:a14="http://schemas.microsoft.com/office/drawing/2010/main" val="0"/>
+                        </a:ext>
+                      </a:extLst>
+                    </a:blip>
+                    <a:stretch>
+                      <a:fillRect/>
+                    </a:stretch>
+                  </pic:blipFill>
+                  <pic:spPr>
+                    <a:xfrm>
+                      <a:off x="0" y="0"/>
+                      <a:ext cx="2162175" cy="314325"/>
+                    </a:xfrm>
+                    <a:prstGeom prst="rect">
+                      <a:avLst/>
+                    </a:prstGeom>
+                  </pic:spPr>
+                </pic:pic>
+              </a:graphicData>
+            </a:graphic>
+          </wp:anchor>
+        </w:drawing>
+      </w:r>
+      <w:r>
+        <w:t>cd c:\</w:t>
+      </w:r>
+    </w:p>
     <w:p/>
+    <w:p>
+      <w:r>
+        <w:t xml:space="preserve">Vale ahora una vez posicionados en la raíz he creado una carpeta independiente para el entorno de “FastShop” con lo cual el comando para poder ejecutar esto ha sido este. </w:t>
+      </w:r>
+    </w:p>
+    <w:p>
+      <w:pPr>
+        <w:jc w:val="center"/>
+      </w:pPr>
+      <w:proofErr w:type="spellStart"/>
+      <w:r>
+        <w:t>mkdir</w:t>
+      </w:r>
+      <w:proofErr w:type="spellEnd"/>
+      <w:r>
+        <w:t xml:space="preserve"> c:\odoo-proyectos\fastshop </w:t>
+      </w:r>
+      <w:r>
+        <w:drawing>
+          <wp:inline distT="0" distB="0" distL="0" distR="0" wp14:anchorId="29B22310" wp14:editId="31F7E4AB">
+            <wp:extent cx="2876951" cy="314369"/>
+            <wp:effectExtent l="0" t="0" r="0" b="9525"/>
+            <wp:docPr id="658879902" name="Imagen 1"/>
+            <wp:cNvGraphicFramePr>
+              <a:graphicFrameLocks xmlns:a="http://schemas.openxmlformats.org/drawingml/2006/main" noChangeAspect="1"/>
+            </wp:cNvGraphicFramePr>
+            <a:graphic xmlns:a="http://schemas.openxmlformats.org/drawingml/2006/main">
+              <a:graphicData uri="http://schemas.openxmlformats.org/drawingml/2006/picture">
+                <pic:pic xmlns:pic="http://schemas.openxmlformats.org/drawingml/2006/picture">
+                  <pic:nvPicPr>
+                    <pic:cNvPr id="658879902" name=""/>
+                    <pic:cNvPicPr/>
+                  </pic:nvPicPr>
+                  <pic:blipFill>
+                    <a:blip r:embed="rId43"/>
+                    <a:stretch>
+                      <a:fillRect/>
+                    </a:stretch>
+                  </pic:blipFill>
+                  <pic:spPr>
+                    <a:xfrm>
+                      <a:off x="0" y="0"/>
+                      <a:ext cx="2876951" cy="314369"/>
+                    </a:xfrm>
+                    <a:prstGeom prst="rect">
+                      <a:avLst/>
+                    </a:prstGeom>
+                  </pic:spPr>
+                </pic:pic>
+              </a:graphicData>
+            </a:graphic>
+          </wp:inline>
+        </w:drawing>
+      </w:r>
+    </w:p>
+    <w:p>
+      <w:r>
+        <w:t xml:space="preserve">Ahora me he tenido que posicionar dentro de la carpeta que acabo de crear con lo cual ejecutamos este comando. </w:t>
+      </w:r>
+    </w:p>
+    <w:p>
+      <w:r>
+        <w:t>cd c:\odoo-proyectos\fastshop</w:t>
+      </w:r>
+      <w:r>
+        <w:t xml:space="preserve"> </w:t>
+      </w:r>
+      <w:r>
+        <w:drawing>
+          <wp:inline distT="0" distB="0" distL="0" distR="0" wp14:anchorId="5AA9AFDA" wp14:editId="3ACC3615">
+            <wp:extent cx="2715004" cy="295316"/>
+            <wp:effectExtent l="0" t="0" r="9525" b="9525"/>
+            <wp:docPr id="710144726" name="Imagen 1"/>
+            <wp:cNvGraphicFramePr>
+              <a:graphicFrameLocks xmlns:a="http://schemas.openxmlformats.org/drawingml/2006/main" noChangeAspect="1"/>
+            </wp:cNvGraphicFramePr>
+            <a:graphic xmlns:a="http://schemas.openxmlformats.org/drawingml/2006/main">
+              <a:graphicData uri="http://schemas.openxmlformats.org/drawingml/2006/picture">
+                <pic:pic xmlns:pic="http://schemas.openxmlformats.org/drawingml/2006/picture">
+                  <pic:nvPicPr>
+                    <pic:cNvPr id="710144726" name=""/>
+                    <pic:cNvPicPr/>
+                  </pic:nvPicPr>
+                  <pic:blipFill>
+                    <a:blip r:embed="rId44"/>
+                    <a:stretch>
+                      <a:fillRect/>
+                    </a:stretch>
+                  </pic:blipFill>
+                  <pic:spPr>
+                    <a:xfrm>
+                      <a:off x="0" y="0"/>
+                      <a:ext cx="2715004" cy="295316"/>
+                    </a:xfrm>
+                    <a:prstGeom prst="rect">
+                      <a:avLst/>
+                    </a:prstGeom>
+                  </pic:spPr>
+                </pic:pic>
+              </a:graphicData>
+            </a:graphic>
+          </wp:inline>
+        </w:drawing>
+      </w:r>
+    </w:p>
+    <w:p>
+      <w:r>
+        <w:t>Ahora estando aquí en esta ruta lo que he hecho ha sido crear el archivo docker-</w:t>
+      </w:r>
+      <w:proofErr w:type="spellStart"/>
+      <w:r>
+        <w:t>compose.yml</w:t>
+      </w:r>
+      <w:proofErr w:type="spellEnd"/>
+      <w:r>
+        <w:t>. En este archivo lo que he incluido esta vez ha sido esto:</w:t>
+      </w:r>
+    </w:p>
+    <w:p>
+      <w:pPr>
+        <w:spacing w:after="0"/>
+        <w:rPr>
+          <w:lang w:val="en-US"/>
+        </w:rPr>
+      </w:pPr>
+      <w:r>
+        <w:rPr>
+          <w:lang w:val="en-US"/>
+        </w:rPr>
+        <w:t>version: '3.1'</w:t>
+      </w:r>
+    </w:p>
+    <w:p>
+      <w:pPr>
+        <w:spacing w:after="0"/>
+        <w:rPr>
+          <w:lang w:val="en-US"/>
+        </w:rPr>
+      </w:pPr>
+    </w:p>
+    <w:p>
+      <w:pPr>
+        <w:spacing w:after="0"/>
+        <w:rPr>
+          <w:lang w:val="en-US"/>
+        </w:rPr>
+      </w:pPr>
+      <w:r>
+        <w:rPr>
+          <w:lang w:val="en-US"/>
+        </w:rPr>
+        <w:t>services:</w:t>
+      </w:r>
+    </w:p>
+    <w:p>
+      <w:pPr>
+        <w:spacing w:after="0"/>
+        <w:rPr>
+          <w:lang w:val="en-US"/>
+        </w:rPr>
+      </w:pPr>
+      <w:r>
+        <w:rPr>
+          <w:lang w:val="en-US"/>
+        </w:rPr>
+        <w:t xml:space="preserve">  web:</w:t>
+      </w:r>
+    </w:p>
+    <w:p>
+      <w:pPr>
+        <w:spacing w:after="0"/>
+        <w:rPr>
+          <w:lang w:val="en-US"/>
+        </w:rPr>
+      </w:pPr>
+      <w:r>
+        <w:rPr>
+          <w:lang w:val="en-US"/>
+        </w:rPr>
+        <w:t xml:space="preserve">    image: odoo:17.0</w:t>
+      </w:r>
+    </w:p>
+    <w:p>
+      <w:pPr>
+        <w:spacing w:after="0"/>
+        <w:rPr>
+          <w:lang w:val="en-US"/>
+        </w:rPr>
+      </w:pPr>
+      <w:r>
+        <w:rPr>
+          <w:lang w:val="en-US"/>
+        </w:rPr>
+        <w:t xml:space="preserve">    </w:t>
+      </w:r>
+      <w:proofErr w:type="spellStart"/>
+      <w:r>
+        <w:rPr>
+          <w:lang w:val="en-US"/>
+        </w:rPr>
+        <w:t>depends_on</w:t>
+      </w:r>
+      <w:proofErr w:type="spellEnd"/>
+      <w:r>
+        <w:rPr>
+          <w:lang w:val="en-US"/>
+        </w:rPr>
+        <w:t>:</w:t>
+      </w:r>
+    </w:p>
+    <w:p>
+      <w:pPr>
+        <w:spacing w:after="0"/>
+        <w:rPr>
+          <w:lang w:val="en-US"/>
+        </w:rPr>
+      </w:pPr>
+      <w:r>
+        <w:rPr>
+          <w:lang w:val="en-US"/>
+        </w:rPr>
+        <w:t xml:space="preserve">      - </w:t>
+      </w:r>
+      <w:proofErr w:type="spellStart"/>
+      <w:r>
+        <w:rPr>
+          <w:lang w:val="en-US"/>
+        </w:rPr>
+        <w:t>db</w:t>
+      </w:r>
+      <w:proofErr w:type="spellEnd"/>
+    </w:p>
+    <w:p>
+      <w:pPr>
+        <w:spacing w:after="0"/>
+        <w:rPr>
+          <w:lang w:val="en-US"/>
+        </w:rPr>
+      </w:pPr>
+      <w:r>
+        <w:rPr>
+          <w:lang w:val="en-US"/>
+        </w:rPr>
+        <w:t xml:space="preserve">    ports:</w:t>
+      </w:r>
+    </w:p>
+    <w:p>
+      <w:pPr>
+        <w:spacing w:after="0"/>
+        <w:rPr>
+          <w:lang w:val="en-US"/>
+        </w:rPr>
+      </w:pPr>
+      <w:r>
+        <w:rPr>
+          <w:lang w:val="en-US"/>
+        </w:rPr>
+        <w:t xml:space="preserve">      - "8071:8069"       </w:t>
+      </w:r>
+    </w:p>
+    <w:p>
+      <w:pPr>
+        <w:spacing w:after="0"/>
+        <w:rPr>
+          <w:lang w:val="en-US"/>
+        </w:rPr>
+      </w:pPr>
+      <w:r>
+        <w:rPr>
+          <w:lang w:val="en-US"/>
+        </w:rPr>
+        <w:t xml:space="preserve">    environment:</w:t>
+      </w:r>
+    </w:p>
+    <w:p>
+      <w:pPr>
+        <w:spacing w:after="0"/>
+        <w:rPr>
+          <w:lang w:val="en-US"/>
+        </w:rPr>
+      </w:pPr>
+      <w:r>
+        <w:rPr>
+          <w:lang w:val="en-US"/>
+        </w:rPr>
+        <w:t xml:space="preserve">      - HOST=</w:t>
+      </w:r>
+      <w:proofErr w:type="spellStart"/>
+      <w:r>
+        <w:rPr>
+          <w:lang w:val="en-US"/>
+        </w:rPr>
+        <w:t>db</w:t>
+      </w:r>
+      <w:proofErr w:type="spellEnd"/>
+    </w:p>
+    <w:p>
+      <w:pPr>
+        <w:spacing w:after="0"/>
+        <w:rPr>
+          <w:lang w:val="en-US"/>
+        </w:rPr>
+      </w:pPr>
+      <w:r>
+        <w:rPr>
+          <w:lang w:val="en-US"/>
+        </w:rPr>
+        <w:t xml:space="preserve">      - USER=</w:t>
+      </w:r>
+      <w:proofErr w:type="spellStart"/>
+      <w:r>
+        <w:rPr>
+          <w:lang w:val="en-US"/>
+        </w:rPr>
+        <w:t>odoo</w:t>
+      </w:r>
+      <w:proofErr w:type="spellEnd"/>
+    </w:p>
+    <w:p>
+      <w:pPr>
+        <w:spacing w:after="0"/>
+        <w:rPr>
+          <w:lang w:val="en-US"/>
+        </w:rPr>
+      </w:pPr>
+      <w:r>
+        <w:rPr>
+          <w:lang w:val="en-US"/>
+        </w:rPr>
+        <w:t xml:space="preserve">      - PASSWORD=</w:t>
+      </w:r>
+      <w:proofErr w:type="spellStart"/>
+      <w:r>
+        <w:rPr>
+          <w:lang w:val="en-US"/>
+        </w:rPr>
+        <w:t>odoo</w:t>
+      </w:r>
+      <w:proofErr w:type="spellEnd"/>
+    </w:p>
+    <w:p>
+      <w:pPr>
+        <w:spacing w:after="0"/>
+        <w:rPr>
+          <w:lang w:val="en-US"/>
+        </w:rPr>
+      </w:pPr>
+      <w:r>
+        <w:rPr>
+          <w:lang w:val="en-US"/>
+        </w:rPr>
+        <w:t xml:space="preserve">    volumes:</w:t>
+      </w:r>
+    </w:p>
+    <w:p>
+      <w:pPr>
+        <w:spacing w:after="0"/>
+        <w:rPr>
+          <w:lang w:val="en-US"/>
+        </w:rPr>
+      </w:pPr>
+      <w:r>
+        <w:rPr>
+          <w:lang w:val="en-US"/>
+        </w:rPr>
+        <w:lastRenderedPageBreak/>
+        <w:t xml:space="preserve">      - </w:t>
+      </w:r>
+      <w:proofErr w:type="spellStart"/>
+      <w:r>
+        <w:rPr>
+          <w:lang w:val="en-US"/>
+        </w:rPr>
+        <w:t>fastshop</w:t>
+      </w:r>
+      <w:proofErr w:type="spellEnd"/>
+      <w:r>
+        <w:rPr>
+          <w:lang w:val="en-US"/>
+        </w:rPr>
+        <w:t>-</w:t>
+      </w:r>
+      <w:proofErr w:type="spellStart"/>
+      <w:r>
+        <w:rPr>
+          <w:lang w:val="en-US"/>
+        </w:rPr>
+        <w:t>odoo</w:t>
+      </w:r>
+      <w:proofErr w:type="spellEnd"/>
+      <w:r>
+        <w:rPr>
+          <w:lang w:val="en-US"/>
+        </w:rPr>
+        <w:t>-web:/var/lib/</w:t>
+      </w:r>
+      <w:proofErr w:type="spellStart"/>
+      <w:r>
+        <w:rPr>
+          <w:lang w:val="en-US"/>
+        </w:rPr>
+        <w:t>odoo</w:t>
+      </w:r>
+      <w:proofErr w:type="spellEnd"/>
+    </w:p>
+    <w:p>
+      <w:pPr>
+        <w:spacing w:after="0"/>
+        <w:rPr>
+          <w:lang w:val="en-US"/>
+        </w:rPr>
+      </w:pPr>
+      <w:r>
+        <w:rPr>
+          <w:lang w:val="en-US"/>
+        </w:rPr>
+        <w:t xml:space="preserve">      </w:t>
+      </w:r>
+      <w:proofErr w:type="gramStart"/>
+      <w:r>
+        <w:rPr>
+          <w:lang w:val="en-US"/>
+        </w:rPr>
+        <w:t>- .</w:t>
+      </w:r>
+      <w:proofErr w:type="gramEnd"/>
+      <w:r>
+        <w:rPr>
+          <w:lang w:val="en-US"/>
+        </w:rPr>
+        <w:t>/addons:/</w:t>
+      </w:r>
+      <w:proofErr w:type="spellStart"/>
+      <w:r>
+        <w:rPr>
+          <w:lang w:val="en-US"/>
+        </w:rPr>
+        <w:t>mnt</w:t>
+      </w:r>
+      <w:proofErr w:type="spellEnd"/>
+      <w:r>
+        <w:rPr>
+          <w:lang w:val="en-US"/>
+        </w:rPr>
+        <w:t>/extra-addons</w:t>
+      </w:r>
+    </w:p>
+    <w:p>
+      <w:pPr>
+        <w:spacing w:after="0"/>
+        <w:rPr>
+          <w:lang w:val="en-US"/>
+        </w:rPr>
+      </w:pPr>
+      <w:r>
+        <w:rPr>
+          <w:lang w:val="en-US"/>
+        </w:rPr>
+        <w:t xml:space="preserve">      </w:t>
+      </w:r>
+      <w:proofErr w:type="gramStart"/>
+      <w:r>
+        <w:rPr>
+          <w:lang w:val="en-US"/>
+        </w:rPr>
+        <w:t>- .</w:t>
+      </w:r>
+      <w:proofErr w:type="gramEnd"/>
+      <w:r>
+        <w:rPr>
+          <w:lang w:val="en-US"/>
+        </w:rPr>
+        <w:t>/config:/</w:t>
+      </w:r>
+      <w:proofErr w:type="spellStart"/>
+      <w:r>
+        <w:rPr>
+          <w:lang w:val="en-US"/>
+        </w:rPr>
+        <w:t>etc</w:t>
+      </w:r>
+      <w:proofErr w:type="spellEnd"/>
+      <w:r>
+        <w:rPr>
+          <w:lang w:val="en-US"/>
+        </w:rPr>
+        <w:t>/</w:t>
+      </w:r>
+      <w:proofErr w:type="spellStart"/>
+      <w:r>
+        <w:rPr>
+          <w:lang w:val="en-US"/>
+        </w:rPr>
+        <w:t>odoo</w:t>
+      </w:r>
+      <w:proofErr w:type="spellEnd"/>
+    </w:p>
+    <w:p>
+      <w:pPr>
+        <w:spacing w:after="0"/>
+        <w:rPr>
+          <w:lang w:val="en-US"/>
+        </w:rPr>
+      </w:pPr>
+      <w:r>
+        <w:rPr>
+          <w:lang w:val="en-US"/>
+        </w:rPr>
+        <w:t xml:space="preserve">    restart: always</w:t>
+      </w:r>
+    </w:p>
+    <w:p>
+      <w:pPr>
+        <w:spacing w:after="0"/>
+        <w:rPr>
+          <w:lang w:val="en-US"/>
+        </w:rPr>
+      </w:pPr>
+    </w:p>
+    <w:p>
+      <w:pPr>
+        <w:spacing w:after="0"/>
+        <w:rPr>
+          <w:lang w:val="en-US"/>
+        </w:rPr>
+      </w:pPr>
+      <w:r>
+        <w:rPr>
+          <w:lang w:val="en-US"/>
+        </w:rPr>
+        <w:t xml:space="preserve">  </w:t>
+      </w:r>
+      <w:proofErr w:type="spellStart"/>
+      <w:r>
+        <w:rPr>
+          <w:lang w:val="en-US"/>
+        </w:rPr>
+        <w:t>db</w:t>
+      </w:r>
+      <w:proofErr w:type="spellEnd"/>
+      <w:r>
+        <w:rPr>
+          <w:lang w:val="en-US"/>
+        </w:rPr>
+        <w:t>:</w:t>
+      </w:r>
+    </w:p>
+    <w:p>
+      <w:pPr>
+        <w:spacing w:after="0"/>
+        <w:rPr>
+          <w:lang w:val="en-US"/>
+        </w:rPr>
+      </w:pPr>
+      <w:r>
+        <w:rPr>
+          <w:lang w:val="en-US"/>
+        </w:rPr>
+        <w:t xml:space="preserve">    image: postgres:15</w:t>
+      </w:r>
+    </w:p>
+    <w:p>
+      <w:pPr>
+        <w:spacing w:after="0"/>
+        <w:rPr>
+          <w:lang w:val="en-US"/>
+        </w:rPr>
+      </w:pPr>
+      <w:r>
+        <w:rPr>
+          <w:lang w:val="en-US"/>
+        </w:rPr>
+        <w:t xml:space="preserve">    environment:</w:t>
+      </w:r>
+    </w:p>
+    <w:p>
+      <w:pPr>
+        <w:spacing w:after="0"/>
+        <w:rPr>
+          <w:lang w:val="en-US"/>
+        </w:rPr>
+      </w:pPr>
+      <w:r>
+        <w:rPr>
+          <w:lang w:val="en-US"/>
+        </w:rPr>
+        <w:t xml:space="preserve">      - POSTGRES_DB=</w:t>
+      </w:r>
+      <w:proofErr w:type="spellStart"/>
+      <w:r>
+        <w:rPr>
+          <w:lang w:val="en-US"/>
+        </w:rPr>
+        <w:t>postgres</w:t>
+      </w:r>
+      <w:proofErr w:type="spellEnd"/>
+    </w:p>
+    <w:p>
+      <w:pPr>
+        <w:spacing w:after="0"/>
+        <w:rPr>
+          <w:lang w:val="en-US"/>
+        </w:rPr>
+      </w:pPr>
+      <w:r>
+        <w:rPr>
+          <w:lang w:val="en-US"/>
+        </w:rPr>
+        <w:t xml:space="preserve">      - POSTGRES_USER=</w:t>
+      </w:r>
+      <w:proofErr w:type="spellStart"/>
+      <w:r>
+        <w:rPr>
+          <w:lang w:val="en-US"/>
+        </w:rPr>
+        <w:t>odoo</w:t>
+      </w:r>
+      <w:proofErr w:type="spellEnd"/>
+    </w:p>
+    <w:p>
+      <w:pPr>
+        <w:spacing w:after="0"/>
+        <w:rPr>
+          <w:lang w:val="en-US"/>
+        </w:rPr>
+      </w:pPr>
+      <w:r>
+        <w:rPr>
+          <w:lang w:val="en-US"/>
+        </w:rPr>
+        <w:t xml:space="preserve">      - POSTGRES_PASSWORD=</w:t>
+      </w:r>
+      <w:proofErr w:type="spellStart"/>
+      <w:r>
+        <w:rPr>
+          <w:lang w:val="en-US"/>
+        </w:rPr>
+        <w:t>odoo</w:t>
+      </w:r>
+      <w:proofErr w:type="spellEnd"/>
+    </w:p>
+    <w:p>
+      <w:pPr>
+        <w:spacing w:after="0"/>
+        <w:rPr>
+          <w:lang w:val="en-US"/>
+        </w:rPr>
+      </w:pPr>
+      <w:r>
+        <w:rPr>
+          <w:lang w:val="en-US"/>
+        </w:rPr>
+        <w:t xml:space="preserve">    volumes:</w:t>
+      </w:r>
+    </w:p>
+    <w:p>
+      <w:pPr>
+        <w:spacing w:after="0"/>
+        <w:rPr>
+          <w:lang w:val="en-US"/>
+        </w:rPr>
+      </w:pPr>
+      <w:r>
+        <w:rPr>
+          <w:lang w:val="en-US"/>
+        </w:rPr>
+        <w:t xml:space="preserve">      - </w:t>
+      </w:r>
+      <w:proofErr w:type="spellStart"/>
+      <w:r>
+        <w:rPr>
+          <w:lang w:val="en-US"/>
+        </w:rPr>
+        <w:t>fastshop</w:t>
+      </w:r>
+      <w:proofErr w:type="spellEnd"/>
+      <w:r>
+        <w:rPr>
+          <w:lang w:val="en-US"/>
+        </w:rPr>
+        <w:t>-</w:t>
+      </w:r>
+      <w:proofErr w:type="spellStart"/>
+      <w:r>
+        <w:rPr>
+          <w:lang w:val="en-US"/>
+        </w:rPr>
+        <w:t>db</w:t>
+      </w:r>
+      <w:proofErr w:type="spellEnd"/>
+      <w:r>
+        <w:rPr>
+          <w:lang w:val="en-US"/>
+        </w:rPr>
+        <w:t>-data:/var/lib/</w:t>
+      </w:r>
+      <w:proofErr w:type="spellStart"/>
+      <w:r>
+        <w:rPr>
+          <w:lang w:val="en-US"/>
+        </w:rPr>
+        <w:t>postgresql</w:t>
+      </w:r>
+      <w:proofErr w:type="spellEnd"/>
+      <w:r>
+        <w:rPr>
+          <w:lang w:val="en-US"/>
+        </w:rPr>
+        <w:t>/data</w:t>
+      </w:r>
+    </w:p>
+    <w:p>
+      <w:pPr>
+        <w:spacing w:after="0"/>
+        <w:rPr>
+          <w:lang w:val="en-US"/>
+        </w:rPr>
+      </w:pPr>
+      <w:r>
+        <w:rPr>
+          <w:lang w:val="en-US"/>
+        </w:rPr>
+        <w:t xml:space="preserve">    restart: always</w:t>
+      </w:r>
+    </w:p>
+    <w:p>
+      <w:pPr>
+        <w:spacing w:after="0"/>
+        <w:rPr>
+          <w:lang w:val="en-US"/>
+        </w:rPr>
+      </w:pPr>
+    </w:p>
+    <w:p>
+      <w:pPr>
+        <w:spacing w:after="0"/>
+        <w:rPr>
+          <w:lang w:val="en-US"/>
+        </w:rPr>
+      </w:pPr>
+      <w:r>
+        <w:rPr>
+          <w:lang w:val="en-US"/>
+        </w:rPr>
+        <w:t>volumes:</w:t>
+      </w:r>
+    </w:p>
+    <w:p>
+      <w:pPr>
+        <w:spacing w:after="0"/>
+        <w:rPr>
+          <w:lang w:val="en-US"/>
+        </w:rPr>
+      </w:pPr>
+      <w:r>
+        <w:rPr>
+          <w:lang w:val="en-US"/>
+        </w:rPr>
+        <w:t xml:space="preserve">  </w:t>
+      </w:r>
+      <w:proofErr w:type="spellStart"/>
+      <w:r>
+        <w:rPr>
+          <w:lang w:val="en-US"/>
+        </w:rPr>
+        <w:t>fastshop</w:t>
+      </w:r>
+      <w:proofErr w:type="spellEnd"/>
+      <w:r>
+        <w:rPr>
+          <w:lang w:val="en-US"/>
+        </w:rPr>
+        <w:t>-</w:t>
+      </w:r>
+      <w:proofErr w:type="spellStart"/>
+      <w:r>
+        <w:rPr>
+          <w:lang w:val="en-US"/>
+        </w:rPr>
+        <w:t>odoo</w:t>
+      </w:r>
+      <w:proofErr w:type="spellEnd"/>
+      <w:r>
+        <w:rPr>
+          <w:lang w:val="en-US"/>
+        </w:rPr>
+        <w:t>-web:</w:t>
+      </w:r>
+    </w:p>
+    <w:p>
+      <w:pPr>
+        <w:spacing w:after="0"/>
+      </w:pPr>
+      <w:r>
+        <w:rPr>
+          <w:lang w:val="en-US"/>
+        </w:rPr>
+        <w:t xml:space="preserve">  </w:t>
+      </w:r>
+      <w:proofErr w:type="spellStart"/>
+      <w:r>
+        <w:t>fastshop</w:t>
+      </w:r>
+      <w:proofErr w:type="spellEnd"/>
+      <w:r>
+        <w:t>-</w:t>
+      </w:r>
+      <w:proofErr w:type="spellStart"/>
+      <w:r>
+        <w:t>db</w:t>
+      </w:r>
+      <w:proofErr w:type="spellEnd"/>
+      <w:r>
+        <w:t>-data:</w:t>
+      </w:r>
+      <w:r>
+        <w:t xml:space="preserve"> </w:t>
+      </w:r>
+    </w:p>
+    <w:p>
+      <w:pPr>
+        <w:spacing w:after="0"/>
+      </w:pPr>
+    </w:p>
+    <w:p>
+      <w:pPr>
+        <w:spacing w:after="0"/>
+      </w:pPr>
+      <w:r>
+        <w:t>Ahora una vez que hicimos con GlobalPyme lo guardamos de la carpeta de FastShop con el nombre de docker-</w:t>
+      </w:r>
+      <w:proofErr w:type="spellStart"/>
+      <w:r>
+        <w:t>compose.yml</w:t>
+      </w:r>
+      <w:proofErr w:type="spellEnd"/>
+    </w:p>
+    <w:p>
+      <w:pPr>
+        <w:spacing w:after="0"/>
+      </w:pPr>
+      <w:r>
+        <w:t xml:space="preserve">Ahora ya creado este archivo ejecutaremos en la misma ruta que estábamos este comando </w:t>
+      </w:r>
+      <w:r>
+        <w:sym w:font="Wingdings" w:char="F0E0"/>
+      </w:r>
+      <w:r>
+        <w:t xml:space="preserve"> </w:t>
+      </w:r>
+      <w:r>
+        <w:t>docker-</w:t>
+      </w:r>
+      <w:proofErr w:type="spellStart"/>
+      <w:r>
+        <w:t>compose</w:t>
+      </w:r>
+      <w:proofErr w:type="spellEnd"/>
+      <w:r>
+        <w:t xml:space="preserve"> up -d</w:t>
+      </w:r>
+    </w:p>
+    <w:p>
+      <w:pPr>
+        <w:spacing w:after="0"/>
+      </w:pPr>
+      <w:r>
+        <w:drawing>
+          <wp:inline distT="0" distB="0" distL="0" distR="0" wp14:anchorId="3F1B0C85" wp14:editId="2AAF2559">
+            <wp:extent cx="5400040" cy="911225"/>
+            <wp:effectExtent l="0" t="0" r="0" b="3175"/>
+            <wp:docPr id="1187117253" name="Imagen 1" descr="Texto&#10;&#10;El contenido generado por IA puede ser incorrecto."/>
+            <wp:cNvGraphicFramePr>
+              <a:graphicFrameLocks xmlns:a="http://schemas.openxmlformats.org/drawingml/2006/main" noChangeAspect="1"/>
+            </wp:cNvGraphicFramePr>
+            <a:graphic xmlns:a="http://schemas.openxmlformats.org/drawingml/2006/main">
+              <a:graphicData uri="http://schemas.openxmlformats.org/drawingml/2006/picture">
+                <pic:pic xmlns:pic="http://schemas.openxmlformats.org/drawingml/2006/picture">
+                  <pic:nvPicPr>
+                    <pic:cNvPr id="1187117253" name="Imagen 1" descr="Texto&#10;&#10;El contenido generado por IA puede ser incorrecto."/>
+                    <pic:cNvPicPr/>
+                  </pic:nvPicPr>
+                  <pic:blipFill>
+                    <a:blip r:embed="rId45"/>
+                    <a:stretch>
+                      <a:fillRect/>
+                    </a:stretch>
+                  </pic:blipFill>
+                  <pic:spPr>
+                    <a:xfrm>
+                      <a:off x="0" y="0"/>
+                      <a:ext cx="5400040" cy="911225"/>
+                    </a:xfrm>
+                    <a:prstGeom prst="rect">
+                      <a:avLst/>
+                    </a:prstGeom>
+                  </pic:spPr>
+                </pic:pic>
+              </a:graphicData>
+            </a:graphic>
+          </wp:inline>
+        </w:drawing>
+      </w:r>
+    </w:p>
+    <w:p>
+      <w:pPr>
+        <w:spacing w:after="0"/>
+      </w:pPr>
+      <w:r>
+        <w:t xml:space="preserve">Ahora ya una vez hechos estos comandos ya </w:t>
+      </w:r>
+      <w:proofErr w:type="gramStart"/>
+      <w:r>
+        <w:t>tendríamos que tener</w:t>
+      </w:r>
+      <w:proofErr w:type="gramEnd"/>
+      <w:r>
+        <w:t xml:space="preserve"> creados en la interfaz de Docker el nuevo contenedor.</w:t>
+      </w:r>
+    </w:p>
+    <w:p>
+      <w:pPr>
+        <w:spacing w:after="0"/>
+      </w:pPr>
+      <w:r>
+        <w:rPr>
+          <w:noProof/>
+        </w:rPr>
+        <mc:AlternateContent>
+          <mc:Choice Requires="wps">
+            <w:drawing>
+              <wp:anchor distT="0" distB="0" distL="114300" distR="114300" simplePos="0" relativeHeight="251684864" behindDoc="0" locked="0" layoutInCell="1" allowOverlap="1" wp14:anchorId="551D6AB6" wp14:editId="66E1EBC8">
+                <wp:simplePos x="0" y="0"/>
+                <wp:positionH relativeFrom="column">
+                  <wp:posOffset>2404320</wp:posOffset>
+                </wp:positionH>
+                <wp:positionV relativeFrom="paragraph">
+                  <wp:posOffset>1063835</wp:posOffset>
+                </wp:positionV>
+                <wp:extent cx="514350" cy="180975"/>
+                <wp:effectExtent l="0" t="0" r="19050" b="28575"/>
+                <wp:wrapNone/>
+                <wp:docPr id="945384311" name="Rectángulo 17"/>
+                <wp:cNvGraphicFramePr/>
+                <a:graphic xmlns:a="http://schemas.openxmlformats.org/drawingml/2006/main">
+                  <a:graphicData uri="http://schemas.microsoft.com/office/word/2010/wordprocessingShape">
+                    <wps:wsp>
+                      <wps:cNvSpPr/>
+                      <wps:spPr>
+                        <a:xfrm>
+                          <a:off x="0" y="0"/>
+                          <a:ext cx="514350" cy="180975"/>
+                        </a:xfrm>
+                        <a:prstGeom prst="rect">
+                          <a:avLst/>
+                        </a:prstGeom>
+                        <a:noFill/>
+                        <a:ln>
+                          <a:solidFill>
+                            <a:schemeClr val="bg1"/>
+                          </a:solidFill>
+                        </a:ln>
+                      </wps:spPr>
+                      <wps:style>
+                        <a:lnRef idx="2">
+                          <a:schemeClr val="accent1">
+                            <a:shade val="15000"/>
+                          </a:schemeClr>
+                        </a:lnRef>
+                        <a:fillRef idx="1">
+                          <a:schemeClr val="accent1"/>
+                        </a:fillRef>
+                        <a:effectRef idx="0">
+                          <a:schemeClr val="accent1"/>
+                        </a:effectRef>
+                        <a:fontRef idx="minor">
+                          <a:schemeClr val="lt1"/>
+                        </a:fontRef>
+                      </wps:style>
+                      <wps:bodyPr rot="0" spcFirstLastPara="0" vertOverflow="overflow" horzOverflow="overflow" vert="horz" wrap="square" lIns="91440" tIns="45720" rIns="91440" bIns="45720" numCol="1" spcCol="0" rtlCol="0" fromWordArt="0" anchor="ctr" anchorCtr="0" forceAA="0" compatLnSpc="1">
+                        <a:prstTxWarp prst="textNoShape">
+                          <a:avLst/>
+                        </a:prstTxWarp>
+                        <a:noAutofit/>
+                      </wps:bodyPr>
+                    </wps:wsp>
+                  </a:graphicData>
+                </a:graphic>
+              </wp:anchor>
+            </w:drawing>
+          </mc:Choice>
+          <mc:Fallback>
+            <w:pict>
+              <v:rect w14:anchorId="6CED93F4" id="Rectángulo 17" o:spid="_x0000_s1026" style="position:absolute;margin-left:189.3pt;margin-top:83.75pt;width:40.5pt;height:14.25pt;z-index:251684864;visibility:visible;mso-wrap-style:square;mso-wrap-distance-left:9pt;mso-wrap-distance-top:0;mso-wrap-distance-right:9pt;mso-wrap-distance-bottom:0;mso-position-horizontal:absolute;mso-position-horizontal-relative:text;mso-position-vertical:absolute;mso-position-vertical-relative:text;v-text-anchor:middle" o:gfxdata="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" filled="f" strokecolor="white [3212]" strokeweight="1.5pt"/>
+            </w:pict>
+          </mc:Fallback>
+        </mc:AlternateContent>
+      </w:r>
+      <w:r>
+        <w:drawing>
+          <wp:inline distT="0" distB="0" distL="0" distR="0" wp14:anchorId="0BE81267" wp14:editId="4ABEBA77">
+            <wp:extent cx="5400040" cy="1292860"/>
+            <wp:effectExtent l="0" t="0" r="0" b="2540"/>
+            <wp:docPr id="2100989550" name="Imagen 1" descr="Captura de pantalla de un celular&#10;&#10;El contenido generado por IA puede ser incorrecto."/>
+            <wp:cNvGraphicFramePr>
+              <a:graphicFrameLocks xmlns:a="http://schemas.openxmlformats.org/drawingml/2006/main" noChangeAspect="1"/>
+            </wp:cNvGraphicFramePr>
+            <a:graphic xmlns:a="http://schemas.openxmlformats.org/drawingml/2006/main">
+              <a:graphicData uri="http://schemas.openxmlformats.org/drawingml/2006/picture">
+                <pic:pic xmlns:pic="http://schemas.openxmlformats.org/drawingml/2006/picture">
+                  <pic:nvPicPr>
+                    <pic:cNvPr id="2100989550" name="Imagen 1" descr="Captura de pantalla de un celular&#10;&#10;El contenido generado por IA puede ser incorrecto."/>
+                    <pic:cNvPicPr/>
+                  </pic:nvPicPr>
+                  <pic:blipFill>
+                    <a:blip r:embed="rId46"/>
+                    <a:stretch>
+                      <a:fillRect/>
+                    </a:stretch>
+                  </pic:blipFill>
+                  <pic:spPr>
+                    <a:xfrm>
+                      <a:off x="0" y="0"/>
+                      <a:ext cx="5400040" cy="1292860"/>
+                    </a:xfrm>
+                    <a:prstGeom prst="rect">
+                      <a:avLst/>
+                    </a:prstGeom>
+                  </pic:spPr>
+                </pic:pic>
+              </a:graphicData>
+            </a:graphic>
+          </wp:inline>
+        </w:drawing>
+      </w:r>
+    </w:p>
+    <w:p>
+      <w:pPr>
+        <w:spacing w:after="0"/>
+      </w:pPr>
+      <w:r>
+        <w:t>Ahora accederemos a crear la base de datos de FastShop a través del puerto que hemos configurado antes.</w:t>
+      </w:r>
+    </w:p>
+    <w:p>
+      <w:pPr>
+        <w:spacing w:after="0"/>
+      </w:pPr>
+    </w:p>
+    <w:p>
+      <w:pPr>
+        <w:spacing w:after="0"/>
+      </w:pPr>
+      <w:r>
+        <w:rPr>
+          <w:noProof/>
+        </w:rPr>
+        <w:lastRenderedPageBreak/>
+        <w:drawing>
+          <wp:inline distT="0" distB="0" distL="0" distR="0" wp14:anchorId="5840ADB6" wp14:editId="2CC3AECD">
+            <wp:extent cx="5400040" cy="2762885"/>
+            <wp:effectExtent l="0" t="0" r="0" b="0"/>
+            <wp:docPr id="587467679" name="Imagen 1" descr="Interfaz de usuario gráfica, Aplicación, Sitio web&#10;&#10;El contenido generado por IA puede ser incorrecto."/>
+            <wp:cNvGraphicFramePr>
+              <a:graphicFrameLocks xmlns:a="http://schemas.openxmlformats.org/drawingml/2006/main" noChangeAspect="1"/>
+            </wp:cNvGraphicFramePr>
+            <a:graphic xmlns:a="http://schemas.openxmlformats.org/drawingml/2006/main">
+              <a:graphicData uri="http://schemas.openxmlformats.org/drawingml/2006/picture">
+                <pic:pic xmlns:pic="http://schemas.openxmlformats.org/drawingml/2006/picture">
+                  <pic:nvPicPr>
+                    <pic:cNvPr id="1338128398" name="Imagen 1" descr="Interfaz de usuario gráfica, Aplicación, Sitio web&#10;&#10;El contenido generado por IA puede ser incorrecto."/>
+                    <pic:cNvPicPr/>
+                  </pic:nvPicPr>
+                  <pic:blipFill>
+                    <a:blip r:embed="rId19"/>
+                    <a:stretch>
+                      <a:fillRect/>
+                    </a:stretch>
+                  </pic:blipFill>
+                  <pic:spPr>
+                    <a:xfrm>
+                      <a:off x="0" y="0"/>
+                      <a:ext cx="5400040" cy="2762885"/>
+                    </a:xfrm>
+                    <a:prstGeom prst="rect">
+                      <a:avLst/>
+                    </a:prstGeom>
+                  </pic:spPr>
+                </pic:pic>
+              </a:graphicData>
+            </a:graphic>
+          </wp:inline>
+        </w:drawing>
+      </w:r>
+    </w:p>
+    <w:p>
+      <w:pPr>
+        <w:spacing w:after="0"/>
+      </w:pPr>
+      <w:r>
+        <w:t xml:space="preserve">Personalizamos cada campo según necesitemos y ya le daremos al botón inferior que pone Create </w:t>
+      </w:r>
+      <w:proofErr w:type="spellStart"/>
+      <w:r>
+        <w:t>Database</w:t>
+      </w:r>
+      <w:proofErr w:type="spellEnd"/>
+    </w:p>
+    <w:p>
+      <w:pPr>
+        <w:spacing w:after="0"/>
+      </w:pPr>
+      <w:r>
+        <w:t>Una vez creada tendremos que instalarnos los siguientes módulos todos ellos son necesarios y específicos para esta actividad</w:t>
+      </w:r>
+    </w:p>
+    <w:p>
+      <w:pPr>
+        <w:spacing w:after="0"/>
+      </w:pPr>
+      <w:r>
+        <w:drawing>
+          <wp:inline distT="0" distB="0" distL="0" distR="0" wp14:anchorId="35A23E22" wp14:editId="022DE381">
+            <wp:extent cx="5400040" cy="1474470"/>
+            <wp:effectExtent l="0" t="0" r="0" b="0"/>
+            <wp:docPr id="2006081748" name="Imagen 1" descr="Interfaz de usuario gráfica, Aplicación&#10;&#10;El contenido generado por IA puede ser incorrecto."/>
+            <wp:cNvGraphicFramePr>
+              <a:graphicFrameLocks xmlns:a="http://schemas.openxmlformats.org/drawingml/2006/main" noChangeAspect="1"/>
+            </wp:cNvGraphicFramePr>
+            <a:graphic xmlns:a="http://schemas.openxmlformats.org/drawingml/2006/main">
+              <a:graphicData uri="http://schemas.openxmlformats.org/drawingml/2006/picture">
+                <pic:pic xmlns:pic="http://schemas.openxmlformats.org/drawingml/2006/picture">
+                  <pic:nvPicPr>
+                    <pic:cNvPr id="2006081748" name="Imagen 1" descr="Interfaz de usuario gráfica, Aplicación&#10;&#10;El contenido generado por IA puede ser incorrecto."/>
+                    <pic:cNvPicPr/>
+                  </pic:nvPicPr>
+                  <pic:blipFill>
+                    <a:blip r:embed="rId47"/>
+                    <a:stretch>
+                      <a:fillRect/>
+                    </a:stretch>
+                  </pic:blipFill>
+                  <pic:spPr>
+                    <a:xfrm>
+                      <a:off x="0" y="0"/>
+                      <a:ext cx="5400040" cy="1474470"/>
+                    </a:xfrm>
+                    <a:prstGeom prst="rect">
+                      <a:avLst/>
+                    </a:prstGeom>
+                  </pic:spPr>
+                </pic:pic>
+              </a:graphicData>
+            </a:graphic>
+          </wp:inline>
+        </w:drawing>
+      </w:r>
+    </w:p>
+    <w:p>
+      <w:pPr>
+        <w:spacing w:after="0"/>
+      </w:pPr>
+      <w:r>
+        <w:t>Por cierto, cuando instalamos el módulo de “Sitio Web” nos pedirá nuestros datos para que a la hora de que cree la página web automáticamente rellene los campos con los datos introducidos.</w:t>
+      </w:r>
+      <w:r>
+        <w:tab/>
+        <w:t xml:space="preserve"> </w:t>
+      </w:r>
+    </w:p>
+    <w:p>
+      <w:pPr>
+        <w:spacing w:after="0"/>
+      </w:pPr>
+      <w:r>
+        <w:t xml:space="preserve">Yo por ejemplo me ha creado una página así, </w:t>
+      </w:r>
+      <w:r>
+        <w:t xml:space="preserve"> </w:t>
+      </w:r>
+    </w:p>
+    <w:p>
+      <w:pPr>
+        <w:spacing w:after="0"/>
+      </w:pPr>
+      <w:r>
+        <w:drawing>
+          <wp:inline distT="0" distB="0" distL="0" distR="0" wp14:anchorId="5376E798" wp14:editId="3EBD3DC8">
+            <wp:extent cx="5400040" cy="2510155"/>
+            <wp:effectExtent l="0" t="0" r="0" b="4445"/>
+            <wp:docPr id="1129145654" name="Imagen 1"/>
+            <wp:cNvGraphicFramePr>
+              <a:graphicFrameLocks xmlns:a="http://schemas.openxmlformats.org/drawingml/2006/main" noChangeAspect="1"/>
+            </wp:cNvGraphicFramePr>
+            <a:graphic xmlns:a="http://schemas.openxmlformats.org/drawingml/2006/main">
+              <a:graphicData uri="http://schemas.openxmlformats.org/drawingml/2006/picture">
+                <pic:pic xmlns:pic="http://schemas.openxmlformats.org/drawingml/2006/picture">
+                  <pic:nvPicPr>
+                    <pic:cNvPr id="1129145654" name=""/>
+                    <pic:cNvPicPr/>
+                  </pic:nvPicPr>
+                  <pic:blipFill>
+                    <a:blip r:embed="rId48"/>
+                    <a:stretch>
+                      <a:fillRect/>
+                    </a:stretch>
+                  </pic:blipFill>
+                  <pic:spPr>
+                    <a:xfrm>
+                      <a:off x="0" y="0"/>
+                      <a:ext cx="5400040" cy="2510155"/>
+                    </a:xfrm>
+                    <a:prstGeom prst="rect">
+                      <a:avLst/>
+                    </a:prstGeom>
+                  </pic:spPr>
+                </pic:pic>
+              </a:graphicData>
+            </a:graphic>
+          </wp:inline>
+        </w:drawing>
+      </w:r>
+    </w:p>
+    <w:p>
+      <w:pPr>
+        <w:spacing w:after="0"/>
+      </w:pPr>
+    </w:p>
+    <w:p>
+      <w:pPr>
+        <w:spacing w:after="0"/>
+      </w:pPr>
+      <w:r>
+        <w:lastRenderedPageBreak/>
+        <w:t>Ahora vamos a crear un producto para poner a la venta de la página web, para esto podemos crearlo de dos formas he hecho las dos, desde la misma página web y desde inventario. Desde en Inventario esto es lo que tengo.</w:t>
+      </w:r>
+    </w:p>
+    <w:p>
+      <w:pPr>
+        <w:spacing w:after="0"/>
+      </w:pPr>
+      <w:r>
+        <w:rPr>
+          <w:noProof/>
+        </w:rPr>
+        <mc:AlternateContent>
+          <mc:Choice Requires="wps">
+            <w:drawing>
+              <wp:anchor distT="0" distB="0" distL="114300" distR="114300" simplePos="0" relativeHeight="251685888" behindDoc="0" locked="0" layoutInCell="1" allowOverlap="1" wp14:anchorId="6DD0EFF4" wp14:editId="622AF6F3">
+                <wp:simplePos x="0" y="0"/>
+                <wp:positionH relativeFrom="column">
+                  <wp:posOffset>2653665</wp:posOffset>
+                </wp:positionH>
+                <wp:positionV relativeFrom="paragraph">
+                  <wp:posOffset>225425</wp:posOffset>
+                </wp:positionV>
+                <wp:extent cx="609600" cy="276225"/>
+                <wp:effectExtent l="0" t="0" r="19050" b="28575"/>
+                <wp:wrapNone/>
+                <wp:docPr id="1532499483" name="Rectángulo 18"/>
+                <wp:cNvGraphicFramePr/>
+                <a:graphic xmlns:a="http://schemas.openxmlformats.org/drawingml/2006/main">
+                  <a:graphicData uri="http://schemas.microsoft.com/office/word/2010/wordprocessingShape">
+                    <wps:wsp>
+                      <wps:cNvSpPr/>
+                      <wps:spPr>
+                        <a:xfrm>
+                          <a:off x="0" y="0"/>
+                          <a:ext cx="609600" cy="276225"/>
+                        </a:xfrm>
+                        <a:prstGeom prst="rect">
+                          <a:avLst/>
+                        </a:prstGeom>
+                        <a:noFill/>
+                        <a:ln>
+                          <a:solidFill>
+                            <a:schemeClr val="bg1"/>
+                          </a:solidFill>
+                        </a:ln>
+                      </wps:spPr>
+                      <wps:style>
+                        <a:lnRef idx="2">
+                          <a:schemeClr val="accent1">
+                            <a:shade val="15000"/>
+                          </a:schemeClr>
+                        </a:lnRef>
+                        <a:fillRef idx="1">
+                          <a:schemeClr val="accent1"/>
+                        </a:fillRef>
+                        <a:effectRef idx="0">
+                          <a:schemeClr val="accent1"/>
+                        </a:effectRef>
+                        <a:fontRef idx="minor">
+                          <a:schemeClr val="lt1"/>
+                        </a:fontRef>
+                      </wps:style>
+                      <wps:bodyPr rot="0" spcFirstLastPara="0" vertOverflow="overflow" horzOverflow="overflow" vert="horz" wrap="square" lIns="91440" tIns="45720" rIns="91440" bIns="45720" numCol="1" spcCol="0" rtlCol="0" fromWordArt="0" anchor="ctr" anchorCtr="0" forceAA="0" compatLnSpc="1">
+                        <a:prstTxWarp prst="textNoShape">
+                          <a:avLst/>
+                        </a:prstTxWarp>
+                        <a:noAutofit/>
+                      </wps:bodyPr>
+                    </wps:wsp>
+                  </a:graphicData>
+                </a:graphic>
+              </wp:anchor>
+            </w:drawing>
+          </mc:Choice>
+          <mc:Fallback>
+            <w:pict>
+              <v:rect w14:anchorId="7857BA0E" id="Rectángulo 18" o:spid="_x0000_s1026" style="position:absolute;margin-left:208.95pt;margin-top:17.75pt;width:48pt;height:21.75pt;z-index:251685888;visibility:visible;mso-wrap-style:square;mso-wrap-distance-left:9pt;mso-wrap-distance-top:0;mso-wrap-distance-right:9pt;mso-wrap-distance-bottom:0;mso-position-horizontal:absolute;mso-position-horizontal-relative:text;mso-position-vertical:absolute;mso-position-vertical-relative:text;v-text-anchor:middle" o:gfxdata="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" filled="f" strokecolor="white [3212]" strokeweight="1.5pt"/>
+            </w:pict>
+          </mc:Fallback>
+        </mc:AlternateContent>
+      </w:r>
+      <w:r>
+        <w:t>Le damos a la sección de Productos</w:t>
+      </w:r>
+      <w:r>
+        <w:br/>
+      </w:r>
+      <w:r>
+        <w:drawing>
+          <wp:inline distT="0" distB="0" distL="0" distR="0" wp14:anchorId="5430D2D7" wp14:editId="70156B01">
+            <wp:extent cx="4658375" cy="285790"/>
+            <wp:effectExtent l="0" t="0" r="0" b="0"/>
+            <wp:docPr id="1956469150" name="Imagen 1"/>
+            <wp:cNvGraphicFramePr>
+              <a:graphicFrameLocks xmlns:a="http://schemas.openxmlformats.org/drawingml/2006/main" noChangeAspect="1"/>
+            </wp:cNvGraphicFramePr>
+            <a:graphic xmlns:a="http://schemas.openxmlformats.org/drawingml/2006/main">
+              <a:graphicData uri="http://schemas.openxmlformats.org/drawingml/2006/picture">
+                <pic:pic xmlns:pic="http://schemas.openxmlformats.org/drawingml/2006/picture">
+                  <pic:nvPicPr>
+                    <pic:cNvPr id="1956469150" name=""/>
+                    <pic:cNvPicPr/>
+                  </pic:nvPicPr>
+                  <pic:blipFill>
+                    <a:blip r:embed="rId49"/>
+                    <a:stretch>
+                      <a:fillRect/>
+                    </a:stretch>
+                  </pic:blipFill>
+                  <pic:spPr>
+                    <a:xfrm>
+                      <a:off x="0" y="0"/>
+                      <a:ext cx="4658375" cy="285790"/>
+                    </a:xfrm>
+                    <a:prstGeom prst="rect">
+                      <a:avLst/>
+                    </a:prstGeom>
+                  </pic:spPr>
+                </pic:pic>
+              </a:graphicData>
+            </a:graphic>
+          </wp:inline>
+        </w:drawing>
+      </w:r>
+    </w:p>
+    <w:p>
+      <w:pPr>
+        <w:spacing w:after="0"/>
+      </w:pPr>
+      <w:r>
+        <w:t xml:space="preserve">Y he creado tras darle al botón de Nuevo y haber introducido </w:t>
+      </w:r>
+      <w:r>
+        <w:t>los datos pertinentes he creado estos productos</w:t>
+      </w:r>
+      <w:r>
+        <w:br/>
+      </w:r>
+      <w:r>
+        <w:drawing>
+          <wp:inline distT="0" distB="0" distL="0" distR="0" wp14:anchorId="3F5F2D10" wp14:editId="69A7F1C5">
+            <wp:extent cx="5400040" cy="1016635"/>
+            <wp:effectExtent l="0" t="0" r="0" b="0"/>
+            <wp:docPr id="84525928" name="Imagen 1" descr="Interfaz de usuario gráfica, Texto, Aplicación&#10;&#10;El contenido generado por IA puede ser incorrecto."/>
+            <wp:cNvGraphicFramePr>
+              <a:graphicFrameLocks xmlns:a="http://schemas.openxmlformats.org/drawingml/2006/main" noChangeAspect="1"/>
+            </wp:cNvGraphicFramePr>
+            <a:graphic xmlns:a="http://schemas.openxmlformats.org/drawingml/2006/main">
+              <a:graphicData uri="http://schemas.openxmlformats.org/drawingml/2006/picture">
+                <pic:pic xmlns:pic="http://schemas.openxmlformats.org/drawingml/2006/picture">
+                  <pic:nvPicPr>
+                    <pic:cNvPr id="84525928" name="Imagen 1" descr="Interfaz de usuario gráfica, Texto, Aplicación&#10;&#10;El contenido generado por IA puede ser incorrecto."/>
+                    <pic:cNvPicPr/>
+                  </pic:nvPicPr>
+                  <pic:blipFill>
+                    <a:blip r:embed="rId50"/>
+                    <a:stretch>
+                      <a:fillRect/>
+                    </a:stretch>
+                  </pic:blipFill>
+                  <pic:spPr>
+                    <a:xfrm>
+                      <a:off x="0" y="0"/>
+                      <a:ext cx="5400040" cy="1016635"/>
+                    </a:xfrm>
+                    <a:prstGeom prst="rect">
+                      <a:avLst/>
+                    </a:prstGeom>
+                  </pic:spPr>
+                </pic:pic>
+              </a:graphicData>
+            </a:graphic>
+          </wp:inline>
+        </w:drawing>
+      </w:r>
+    </w:p>
+    <w:p>
+      <w:pPr>
+        <w:spacing w:after="0"/>
+      </w:pPr>
+      <w:r>
+        <w:rPr>
+          <w:noProof/>
+        </w:rPr>
+        <mc:AlternateContent>
+          <mc:Choice Requires="wps">
+            <w:drawing>
+              <wp:anchor distT="0" distB="0" distL="114300" distR="114300" simplePos="0" relativeHeight="251687936" behindDoc="0" locked="0" layoutInCell="1" allowOverlap="1" wp14:anchorId="318FA381" wp14:editId="0A169E06">
+                <wp:simplePos x="0" y="0"/>
+                <wp:positionH relativeFrom="column">
+                  <wp:posOffset>3168015</wp:posOffset>
+                </wp:positionH>
+                <wp:positionV relativeFrom="paragraph">
+                  <wp:posOffset>1379855</wp:posOffset>
+                </wp:positionV>
+                <wp:extent cx="495300" cy="504825"/>
+                <wp:effectExtent l="0" t="0" r="19050" b="28575"/>
+                <wp:wrapNone/>
+                <wp:docPr id="1484534888" name="Rectángulo 20"/>
+                <wp:cNvGraphicFramePr/>
+                <a:graphic xmlns:a="http://schemas.openxmlformats.org/drawingml/2006/main">
+                  <a:graphicData uri="http://schemas.microsoft.com/office/word/2010/wordprocessingShape">
+                    <wps:wsp>
+                      <wps:cNvSpPr/>
+                      <wps:spPr>
+                        <a:xfrm>
+                          <a:off x="0" y="0"/>
+                          <a:ext cx="495300" cy="504825"/>
+                        </a:xfrm>
+                        <a:prstGeom prst="rect">
+                          <a:avLst/>
+                        </a:prstGeom>
+                        <a:noFill/>
+                        <a:ln>
+                          <a:solidFill>
+                            <a:schemeClr val="bg1"/>
+                          </a:solidFill>
+                        </a:ln>
+                      </wps:spPr>
+                      <wps:style>
+                        <a:lnRef idx="2">
+                          <a:schemeClr val="accent1">
+                            <a:shade val="15000"/>
+                          </a:schemeClr>
+                        </a:lnRef>
+                        <a:fillRef idx="1">
+                          <a:schemeClr val="accent1"/>
+                        </a:fillRef>
+                        <a:effectRef idx="0">
+                          <a:schemeClr val="accent1"/>
+                        </a:effectRef>
+                        <a:fontRef idx="minor">
+                          <a:schemeClr val="lt1"/>
+                        </a:fontRef>
+                      </wps:style>
+                      <wps:bodyPr rot="0" spcFirstLastPara="0" vertOverflow="overflow" horzOverflow="overflow" vert="horz" wrap="square" lIns="91440" tIns="45720" rIns="91440" bIns="45720" numCol="1" spcCol="0" rtlCol="0" fromWordArt="0" anchor="ctr" anchorCtr="0" forceAA="0" compatLnSpc="1">
+                        <a:prstTxWarp prst="textNoShape">
+                          <a:avLst/>
+                        </a:prstTxWarp>
+                        <a:noAutofit/>
+                      </wps:bodyPr>
+                    </wps:wsp>
+                  </a:graphicData>
+                </a:graphic>
+                <wp14:sizeRelV relativeFrom="margin">
+                  <wp14:pctHeight>0</wp14:pctHeight>
+                </wp14:sizeRelV>
+              </wp:anchor>
+            </w:drawing>
+          </mc:Choice>
+          <mc:Fallback>
+            <w:pict>
+              <v:rect w14:anchorId="4FBDA24A" id="Rectángulo 20" o:spid="_x0000_s1026" style="position:absolute;margin-left:249.45pt;margin-top:108.65pt;width:39pt;height:39.75pt;z-index:251687936;visibility:visible;mso-wrap-style:square;mso-height-percent:0;mso-wrap-distance-left:9pt;mso-wrap-distance-top:0;mso-wrap-distance-right:9pt;mso-wrap-distance-bottom:0;mso-position-horizontal:absolute;mso-position-horizontal-relative:text;mso-position-vertical:absolute;mso-position-vertical-relative:text;mso-height-percent:0;mso-height-relative:margin;v-text-anchor:middle" o:gfxdata="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" filled="f" strokecolor="white [3212]" strokeweight="1.5pt"/>
+            </w:pict>
+          </mc:Fallback>
+        </mc:AlternateContent>
+      </w:r>
+      <w:r>
+        <w:rPr>
+          <w:noProof/>
+        </w:rPr>
+        <mc:AlternateContent>
+          <mc:Choice Requires="wps">
+            <w:drawing>
+              <wp:anchor distT="0" distB="0" distL="114300" distR="114300" simplePos="0" relativeHeight="251686912" behindDoc="0" locked="0" layoutInCell="1" allowOverlap="1" wp14:anchorId="2C39D3B7" wp14:editId="3EC8081C">
+                <wp:simplePos x="0" y="0"/>
+                <wp:positionH relativeFrom="column">
+                  <wp:posOffset>4968240</wp:posOffset>
+                </wp:positionH>
+                <wp:positionV relativeFrom="paragraph">
+                  <wp:posOffset>417830</wp:posOffset>
+                </wp:positionV>
+                <wp:extent cx="238125" cy="161925"/>
+                <wp:effectExtent l="0" t="0" r="28575" b="28575"/>
+                <wp:wrapNone/>
+                <wp:docPr id="625217309" name="Rectángulo 19"/>
+                <wp:cNvGraphicFramePr/>
+                <a:graphic xmlns:a="http://schemas.openxmlformats.org/drawingml/2006/main">
+                  <a:graphicData uri="http://schemas.microsoft.com/office/word/2010/wordprocessingShape">
+                    <wps:wsp>
+                      <wps:cNvSpPr/>
+                      <wps:spPr>
+                        <a:xfrm>
+                          <a:off x="0" y="0"/>
+                          <a:ext cx="238125" cy="161925"/>
+                        </a:xfrm>
+                        <a:prstGeom prst="rect">
+                          <a:avLst/>
+                        </a:prstGeom>
+                        <a:noFill/>
+                        <a:ln>
+                          <a:solidFill>
+                            <a:schemeClr val="bg1"/>
+                          </a:solidFill>
+                        </a:ln>
+                      </wps:spPr>
+                      <wps:style>
+                        <a:lnRef idx="2">
+                          <a:schemeClr val="accent1">
+                            <a:shade val="15000"/>
+                          </a:schemeClr>
+                        </a:lnRef>
+                        <a:fillRef idx="1">
+                          <a:schemeClr val="accent1"/>
+                        </a:fillRef>
+                        <a:effectRef idx="0">
+                          <a:schemeClr val="accent1"/>
+                        </a:effectRef>
+                        <a:fontRef idx="minor">
+                          <a:schemeClr val="lt1"/>
+                        </a:fontRef>
+                      </wps:style>
+                      <wps:bodyPr rot="0" spcFirstLastPara="0" vertOverflow="overflow" horzOverflow="overflow" vert="horz" wrap="square" lIns="91440" tIns="45720" rIns="91440" bIns="45720" numCol="1" spcCol="0" rtlCol="0" fromWordArt="0" anchor="ctr" anchorCtr="0" forceAA="0" compatLnSpc="1">
+                        <a:prstTxWarp prst="textNoShape">
+                          <a:avLst/>
+                        </a:prstTxWarp>
+                        <a:noAutofit/>
+                      </wps:bodyPr>
+                    </wps:wsp>
+                  </a:graphicData>
+                </a:graphic>
+              </wp:anchor>
+            </w:drawing>
+          </mc:Choice>
+          <mc:Fallback>
+            <w:pict>
+              <v:rect w14:anchorId="59580D86" id="Rectángulo 19" o:spid="_x0000_s1026" style="position:absolute;margin-left:391.2pt;margin-top:32.9pt;width:18.75pt;height:12.75pt;z-index:251686912;visibility:visible;mso-wrap-style:square;mso-wrap-distance-left:9pt;mso-wrap-distance-top:0;mso-wrap-distance-right:9pt;mso-wrap-distance-bottom:0;mso-position-horizontal:absolute;mso-position-horizontal-relative:text;mso-position-vertical:absolute;mso-position-vertical-relative:text;v-text-anchor:middle" o:gfxdata="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" filled="f" strokecolor="white [3212]" strokeweight="1.5pt"/>
+            </w:pict>
+          </mc:Fallback>
+        </mc:AlternateContent>
+      </w:r>
+      <w:r>
+        <w:t>Luego para crearlo a través de la página web lo cual es mucho más cómodo tenemos que darle a +Nuevo</w:t>
+      </w:r>
+      <w:r>
+        <w:br/>
+      </w:r>
+      <w:r>
+        <w:drawing>
+          <wp:inline distT="0" distB="0" distL="0" distR="0" wp14:anchorId="36856CCF" wp14:editId="346C6FD4">
+            <wp:extent cx="5400040" cy="2443480"/>
+            <wp:effectExtent l="0" t="0" r="0" b="0"/>
+            <wp:docPr id="1226652506" name="Imagen 1" descr="Interfaz de usuario gráfica, Aplicación&#10;&#10;El contenido generado por IA puede ser incorrecto."/>
+            <wp:cNvGraphicFramePr>
+              <a:graphicFrameLocks xmlns:a="http://schemas.openxmlformats.org/drawingml/2006/main" noChangeAspect="1"/>
+            </wp:cNvGraphicFramePr>
+            <a:graphic xmlns:a="http://schemas.openxmlformats.org/drawingml/2006/main">
+              <a:graphicData uri="http://schemas.openxmlformats.org/drawingml/2006/picture">
+                <pic:pic xmlns:pic="http://schemas.openxmlformats.org/drawingml/2006/picture">
+                  <pic:nvPicPr>
+                    <pic:cNvPr id="1226652506" name="Imagen 1" descr="Interfaz de usuario gráfica, Aplicación&#10;&#10;El contenido generado por IA puede ser incorrecto."/>
+                    <pic:cNvPicPr/>
+                  </pic:nvPicPr>
+                  <pic:blipFill>
+                    <a:blip r:embed="rId51"/>
+                    <a:stretch>
+                      <a:fillRect/>
+                    </a:stretch>
+                  </pic:blipFill>
+                  <pic:spPr>
+                    <a:xfrm>
+                      <a:off x="0" y="0"/>
+                      <a:ext cx="5400040" cy="2443480"/>
+                    </a:xfrm>
+                    <a:prstGeom prst="rect">
+                      <a:avLst/>
+                    </a:prstGeom>
+                  </pic:spPr>
+                </pic:pic>
+              </a:graphicData>
+            </a:graphic>
+          </wp:inline>
+        </w:drawing>
+      </w:r>
+    </w:p>
+    <w:p>
+      <w:pPr>
+        <w:spacing w:after="0"/>
+      </w:pPr>
+      <w:r>
+        <w:t>Y nos sale este mini formulario para poder crear específicamente el producto</w:t>
+      </w:r>
+    </w:p>
+    <w:p>
+      <w:pPr>
+        <w:spacing w:after="0"/>
+      </w:pPr>
+      <w:r>
+        <w:drawing>
+          <wp:inline distT="0" distB="0" distL="0" distR="0" wp14:anchorId="0D57E264" wp14:editId="49EC0486">
+            <wp:extent cx="5400040" cy="1755775"/>
+            <wp:effectExtent l="0" t="0" r="0" b="0"/>
+            <wp:docPr id="1319021246" name="Imagen 1" descr="Interfaz de usuario gráfica, Texto, Aplicación, Correo electrónico&#10;&#10;El contenido generado por IA puede ser incorrecto."/>
+            <wp:cNvGraphicFramePr>
+              <a:graphicFrameLocks xmlns:a="http://schemas.openxmlformats.org/drawingml/2006/main" noChangeAspect="1"/>
+            </wp:cNvGraphicFramePr>
+            <a:graphic xmlns:a="http://schemas.openxmlformats.org/drawingml/2006/main">
+              <a:graphicData uri="http://schemas.openxmlformats.org/drawingml/2006/picture">
+                <pic:pic xmlns:pic="http://schemas.openxmlformats.org/drawingml/2006/picture">
+                  <pic:nvPicPr>
+                    <pic:cNvPr id="1319021246" name="Imagen 1" descr="Interfaz de usuario gráfica, Texto, Aplicación, Correo electrónico&#10;&#10;El contenido generado por IA puede ser incorrecto."/>
+                    <pic:cNvPicPr/>
+                  </pic:nvPicPr>
+                  <pic:blipFill>
+                    <a:blip r:embed="rId52"/>
+                    <a:stretch>
+                      <a:fillRect/>
+                    </a:stretch>
+                  </pic:blipFill>
+                  <pic:spPr>
+                    <a:xfrm>
+                      <a:off x="0" y="0"/>
+                      <a:ext cx="5400040" cy="1755775"/>
+                    </a:xfrm>
+                    <a:prstGeom prst="rect">
+                      <a:avLst/>
+                    </a:prstGeom>
+                  </pic:spPr>
+                </pic:pic>
+              </a:graphicData>
+            </a:graphic>
+          </wp:inline>
+        </w:drawing>
+      </w:r>
+    </w:p>
+    <w:p>
+      <w:pPr>
+        <w:spacing w:after="0"/>
+      </w:pPr>
+      <w:r>
+        <w:lastRenderedPageBreak/>
+        <w:drawing>
+          <wp:inline distT="0" distB="0" distL="0" distR="0" wp14:anchorId="24332844" wp14:editId="3BB9E275">
+            <wp:extent cx="5400040" cy="1644650"/>
+            <wp:effectExtent l="0" t="0" r="0" b="0"/>
+            <wp:docPr id="1199748298" name="Imagen 1" descr="Interfaz de usuario gráfica, Sitio web&#10;&#10;El contenido generado por IA puede ser incorrecto."/>
+            <wp:cNvGraphicFramePr>
+              <a:graphicFrameLocks xmlns:a="http://schemas.openxmlformats.org/drawingml/2006/main" noChangeAspect="1"/>
+            </wp:cNvGraphicFramePr>
+            <a:graphic xmlns:a="http://schemas.openxmlformats.org/drawingml/2006/main">
+              <a:graphicData uri="http://schemas.openxmlformats.org/drawingml/2006/picture">
+                <pic:pic xmlns:pic="http://schemas.openxmlformats.org/drawingml/2006/picture">
+                  <pic:nvPicPr>
+                    <pic:cNvPr id="1199748298" name="Imagen 1" descr="Interfaz de usuario gráfica, Sitio web&#10;&#10;El contenido generado por IA puede ser incorrecto."/>
+                    <pic:cNvPicPr/>
+                  </pic:nvPicPr>
+                  <pic:blipFill>
+                    <a:blip r:embed="rId53"/>
+                    <a:stretch>
+                      <a:fillRect/>
+                    </a:stretch>
+                  </pic:blipFill>
+                  <pic:spPr>
+                    <a:xfrm>
+                      <a:off x="0" y="0"/>
+                      <a:ext cx="5400040" cy="1644650"/>
+                    </a:xfrm>
+                    <a:prstGeom prst="rect">
+                      <a:avLst/>
+                    </a:prstGeom>
+                  </pic:spPr>
+                </pic:pic>
+              </a:graphicData>
+            </a:graphic>
+          </wp:inline>
+        </w:drawing>
+      </w:r>
+    </w:p>
+    <w:p>
+      <w:pPr>
+        <w:spacing w:after="0"/>
+      </w:pPr>
+      <w:r>
+        <w:t>Ahora nos metemos dentro del producto y lo añadimos a la cesta</w:t>
+      </w:r>
+    </w:p>
+    <w:p>
+      <w:pPr>
+        <w:spacing w:after="0"/>
+      </w:pPr>
+      <w:r>
+        <w:drawing>
+          <wp:inline distT="0" distB="0" distL="0" distR="0" wp14:anchorId="789CE985" wp14:editId="45E529D9">
+            <wp:extent cx="5400040" cy="2210435"/>
+            <wp:effectExtent l="0" t="0" r="0" b="0"/>
+            <wp:docPr id="2010155662" name="Imagen 1" descr="Interfaz de usuario gráfica, Aplicación, Teams&#10;&#10;El contenido generado por IA puede ser incorrecto."/>
+            <wp:cNvGraphicFramePr>
+              <a:graphicFrameLocks xmlns:a="http://schemas.openxmlformats.org/drawingml/2006/main" noChangeAspect="1"/>
+            </wp:cNvGraphicFramePr>
+            <a:graphic xmlns:a="http://schemas.openxmlformats.org/drawingml/2006/main">
+              <a:graphicData uri="http://schemas.openxmlformats.org/drawingml/2006/picture">
+                <pic:pic xmlns:pic="http://schemas.openxmlformats.org/drawingml/2006/picture">
+                  <pic:nvPicPr>
+                    <pic:cNvPr id="2010155662" name="Imagen 1" descr="Interfaz de usuario gráfica, Aplicación, Teams&#10;&#10;El contenido generado por IA puede ser incorrecto."/>
+                    <pic:cNvPicPr/>
+                  </pic:nvPicPr>
+                  <pic:blipFill>
+                    <a:blip r:embed="rId54"/>
+                    <a:stretch>
+                      <a:fillRect/>
+                    </a:stretch>
+                  </pic:blipFill>
+                  <pic:spPr>
+                    <a:xfrm>
+                      <a:off x="0" y="0"/>
+                      <a:ext cx="5400040" cy="2210435"/>
+                    </a:xfrm>
+                    <a:prstGeom prst="rect">
+                      <a:avLst/>
+                    </a:prstGeom>
+                  </pic:spPr>
+                </pic:pic>
+              </a:graphicData>
+            </a:graphic>
+          </wp:inline>
+        </w:drawing>
+      </w:r>
+    </w:p>
+    <w:p>
+      <w:pPr>
+        <w:spacing w:after="0"/>
+      </w:pPr>
+      <w:r>
+        <w:t xml:space="preserve">Ahora finalizamos compra la primera vez vas a tener que configurar tu dirección </w:t>
+      </w:r>
+    </w:p>
+    <w:p>
+      <w:pPr>
+        <w:spacing w:after="0"/>
+      </w:pPr>
+      <w:r>
+        <w:rPr>
+          <w:noProof/>
+        </w:rPr>
+        <mc:AlternateContent>
+          <mc:Choice Requires="wps">
+            <w:drawing>
+              <wp:anchor distT="0" distB="0" distL="114300" distR="114300" simplePos="0" relativeHeight="251688960" behindDoc="0" locked="0" layoutInCell="1" allowOverlap="1" wp14:anchorId="7952A4D1" wp14:editId="5DC30FB4">
+                <wp:simplePos x="0" y="0"/>
+                <wp:positionH relativeFrom="column">
+                  <wp:posOffset>3710940</wp:posOffset>
+                </wp:positionH>
+                <wp:positionV relativeFrom="paragraph">
+                  <wp:posOffset>1756410</wp:posOffset>
+                </wp:positionV>
+                <wp:extent cx="1552575" cy="295275"/>
+                <wp:effectExtent l="0" t="0" r="28575" b="28575"/>
+                <wp:wrapNone/>
+                <wp:docPr id="1187782694" name="Rectángulo 21"/>
+                <wp:cNvGraphicFramePr/>
+                <a:graphic xmlns:a="http://schemas.openxmlformats.org/drawingml/2006/main">
+                  <a:graphicData uri="http://schemas.microsoft.com/office/word/2010/wordprocessingShape">
+                    <wps:wsp>
+                      <wps:cNvSpPr/>
+                      <wps:spPr>
+                        <a:xfrm>
+                          <a:off x="0" y="0"/>
+                          <a:ext cx="1552575" cy="295275"/>
+                        </a:xfrm>
+                        <a:prstGeom prst="rect">
+                          <a:avLst/>
+                        </a:prstGeom>
+                        <a:noFill/>
+                        <a:ln>
+                          <a:solidFill>
+                            <a:schemeClr val="tx1"/>
+                          </a:solidFill>
+                        </a:ln>
+                      </wps:spPr>
+                      <wps:style>
+                        <a:lnRef idx="2">
+                          <a:schemeClr val="accent1">
+                            <a:shade val="15000"/>
+                          </a:schemeClr>
+                        </a:lnRef>
+                        <a:fillRef idx="1">
+                          <a:schemeClr val="accent1"/>
+                        </a:fillRef>
+                        <a:effectRef idx="0">
+                          <a:schemeClr val="accent1"/>
+                        </a:effectRef>
+                        <a:fontRef idx="minor">
+                          <a:schemeClr val="lt1"/>
+                        </a:fontRef>
+                      </wps:style>
+                      <wps:bodyPr rot="0" spcFirstLastPara="0" vertOverflow="overflow" horzOverflow="overflow" vert="horz" wrap="square" lIns="91440" tIns="45720" rIns="91440" bIns="45720" numCol="1" spcCol="0" rtlCol="0" fromWordArt="0" anchor="ctr" anchorCtr="0" forceAA="0" compatLnSpc="1">
+                        <a:prstTxWarp prst="textNoShape">
+                          <a:avLst/>
+                        </a:prstTxWarp>
+                        <a:noAutofit/>
+                      </wps:bodyPr>
+                    </wps:wsp>
+                  </a:graphicData>
+                </a:graphic>
+              </wp:anchor>
+            </w:drawing>
+          </mc:Choice>
+          <mc:Fallback>
+            <w:pict>
+              <v:rect w14:anchorId="64E6858B" id="Rectángulo 21" o:spid="_x0000_s1026" style="position:absolute;margin-left:292.2pt;margin-top:138.3pt;width:122.25pt;height:23.25pt;z-index:251688960;visibility:visible;mso-wrap-style:square;mso-wrap-distance-left:9pt;mso-wrap-distance-top:0;mso-wrap-distance-right:9pt;mso-wrap-distance-bottom:0;mso-position-horizontal:absolute;mso-position-horizontal-relative:text;mso-position-vertical:absolute;mso-position-vertical-relative:text;v-text-anchor:middle" o:gfxdata="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" filled="f" strokecolor="black [3213]" strokeweight="1.5pt"/>
+            </w:pict>
+          </mc:Fallback>
+        </mc:AlternateContent>
+      </w:r>
+      <w:r>
+        <w:drawing>
+          <wp:inline distT="0" distB="0" distL="0" distR="0" wp14:anchorId="754BD506" wp14:editId="2AA7CC26">
+            <wp:extent cx="5400040" cy="2533015"/>
+            <wp:effectExtent l="0" t="0" r="0" b="635"/>
+            <wp:docPr id="2130184621" name="Imagen 1" descr="Interfaz de usuario gráfica, Aplicación, Sitio web&#10;&#10;El contenido generado por IA puede ser incorrecto."/>
+            <wp:cNvGraphicFramePr>
+              <a:graphicFrameLocks xmlns:a="http://schemas.openxmlformats.org/drawingml/2006/main" noChangeAspect="1"/>
+            </wp:cNvGraphicFramePr>
+            <a:graphic xmlns:a="http://schemas.openxmlformats.org/drawingml/2006/main">
+              <a:graphicData uri="http://schemas.openxmlformats.org/drawingml/2006/picture">
+                <pic:pic xmlns:pic="http://schemas.openxmlformats.org/drawingml/2006/picture">
+                  <pic:nvPicPr>
+                    <pic:cNvPr id="2130184621" name="Imagen 1" descr="Interfaz de usuario gráfica, Aplicación, Sitio web&#10;&#10;El contenido generado por IA puede ser incorrecto."/>
+                    <pic:cNvPicPr/>
+                  </pic:nvPicPr>
+                  <pic:blipFill>
+                    <a:blip r:embed="rId55"/>
+                    <a:stretch>
+                      <a:fillRect/>
+                    </a:stretch>
+                  </pic:blipFill>
+                  <pic:spPr>
+                    <a:xfrm>
+                      <a:off x="0" y="0"/>
+                      <a:ext cx="5400040" cy="2533015"/>
+                    </a:xfrm>
+                    <a:prstGeom prst="rect">
+                      <a:avLst/>
+                    </a:prstGeom>
+                  </pic:spPr>
+                </pic:pic>
+              </a:graphicData>
+            </a:graphic>
+          </wp:inline>
+        </w:drawing>
+      </w:r>
+    </w:p>
+    <w:p>
+      <w:pPr>
+        <w:spacing w:after="0"/>
+      </w:pPr>
+      <w:r>
+        <w:rPr>
+          <w:noProof/>
+        </w:rPr>
+        <mc:AlternateContent>
+          <mc:Choice Requires="wps">
+            <w:drawing>
+              <wp:anchor distT="0" distB="0" distL="114300" distR="114300" simplePos="0" relativeHeight="251689984" behindDoc="0" locked="0" layoutInCell="1" allowOverlap="1" wp14:anchorId="234FB1B9" wp14:editId="5B00B6B3">
+                <wp:simplePos x="0" y="0"/>
+                <wp:positionH relativeFrom="column">
+                  <wp:posOffset>2529840</wp:posOffset>
+                </wp:positionH>
+                <wp:positionV relativeFrom="paragraph">
+                  <wp:posOffset>145415</wp:posOffset>
+                </wp:positionV>
+                <wp:extent cx="590550" cy="238125"/>
+                <wp:effectExtent l="0" t="0" r="19050" b="28575"/>
+                <wp:wrapNone/>
+                <wp:docPr id="425661248" name="Rectángulo 22"/>
+                <wp:cNvGraphicFramePr/>
+                <a:graphic xmlns:a="http://schemas.openxmlformats.org/drawingml/2006/main">
+                  <a:graphicData uri="http://schemas.microsoft.com/office/word/2010/wordprocessingShape">
+                    <wps:wsp>
+                      <wps:cNvSpPr/>
+                      <wps:spPr>
+                        <a:xfrm>
+                          <a:off x="0" y="0"/>
+                          <a:ext cx="590550" cy="238125"/>
+                        </a:xfrm>
+                        <a:prstGeom prst="rect">
+                          <a:avLst/>
+                        </a:prstGeom>
+                        <a:noFill/>
+                        <a:ln>
+                          <a:solidFill>
+                            <a:schemeClr val="tx1"/>
+                          </a:solidFill>
+                        </a:ln>
+                      </wps:spPr>
+                      <wps:style>
+                        <a:lnRef idx="2">
+                          <a:schemeClr val="accent1">
+                            <a:shade val="15000"/>
+                          </a:schemeClr>
+                        </a:lnRef>
+                        <a:fillRef idx="1">
+                          <a:schemeClr val="accent1"/>
+                        </a:fillRef>
+                        <a:effectRef idx="0">
+                          <a:schemeClr val="accent1"/>
+                        </a:effectRef>
+                        <a:fontRef idx="minor">
+                          <a:schemeClr val="lt1"/>
+                        </a:fontRef>
+                      </wps:style>
+                      <wps:bodyPr rot="0" spcFirstLastPara="0" vertOverflow="overflow" horzOverflow="overflow" vert="horz" wrap="square" lIns="91440" tIns="45720" rIns="91440" bIns="45720" numCol="1" spcCol="0" rtlCol="0" fromWordArt="0" anchor="ctr" anchorCtr="0" forceAA="0" compatLnSpc="1">
+                        <a:prstTxWarp prst="textNoShape">
+                          <a:avLst/>
+                        </a:prstTxWarp>
+                        <a:noAutofit/>
+                      </wps:bodyPr>
+                    </wps:wsp>
+                  </a:graphicData>
+                </a:graphic>
+              </wp:anchor>
+            </w:drawing>
+          </mc:Choice>
+          <mc:Fallback>
+            <w:pict>
+              <v:rect w14:anchorId="2D0B8A85" id="Rectángulo 22" o:spid="_x0000_s1026" style="position:absolute;margin-left:199.2pt;margin-top:11.45pt;width:46.5pt;height:18.75pt;z-index:251689984;visibility:visible;mso-wrap-style:square;mso-wrap-distance-left:9pt;mso-wrap-distance-top:0;mso-wrap-distance-right:9pt;mso-wrap-distance-bottom:0;mso-position-horizontal:absolute;mso-position-horizontal-relative:text;mso-position-vertical:absolute;mso-position-vertical-relative:text;v-text-anchor:middle" o:gfxdata="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" filled="f" strokecolor="black [3213]" strokeweight="1.5pt"/>
+            </w:pict>
+          </mc:Fallback>
+        </mc:AlternateContent>
+      </w:r>
+      <w:r>
+        <w:drawing>
+          <wp:inline distT="0" distB="0" distL="0" distR="0" wp14:anchorId="3E5B0220" wp14:editId="63728B78">
+            <wp:extent cx="5400040" cy="1732280"/>
+            <wp:effectExtent l="0" t="0" r="0" b="1270"/>
+            <wp:docPr id="1704868313" name="Imagen 1" descr="Interfaz de usuario gráfica, Aplicación&#10;&#10;El contenido generado por IA puede ser incorrecto."/>
+            <wp:cNvGraphicFramePr>
+              <a:graphicFrameLocks xmlns:a="http://schemas.openxmlformats.org/drawingml/2006/main" noChangeAspect="1"/>
+            </wp:cNvGraphicFramePr>
+            <a:graphic xmlns:a="http://schemas.openxmlformats.org/drawingml/2006/main">
+              <a:graphicData uri="http://schemas.openxmlformats.org/drawingml/2006/picture">
+                <pic:pic xmlns:pic="http://schemas.openxmlformats.org/drawingml/2006/picture">
+                  <pic:nvPicPr>
+                    <pic:cNvPr id="1704868313" name="Imagen 1" descr="Interfaz de usuario gráfica, Aplicación&#10;&#10;El contenido generado por IA puede ser incorrecto."/>
+                    <pic:cNvPicPr/>
+                  </pic:nvPicPr>
+                  <pic:blipFill>
+                    <a:blip r:embed="rId56"/>
+                    <a:stretch>
+                      <a:fillRect/>
+                    </a:stretch>
+                  </pic:blipFill>
+                  <pic:spPr>
+                    <a:xfrm>
+                      <a:off x="0" y="0"/>
+                      <a:ext cx="5400040" cy="1732280"/>
+                    </a:xfrm>
+                    <a:prstGeom prst="rect">
+                      <a:avLst/>
+                    </a:prstGeom>
+                  </pic:spPr>
+                </pic:pic>
+              </a:graphicData>
+            </a:graphic>
+          </wp:inline>
+        </w:drawing>
+      </w:r>
+    </w:p>
+    <w:p>
+      <w:pPr>
+        <w:spacing w:after="0"/>
+      </w:pPr>
+      <w:r>
+        <w:rPr>
+          <w:noProof/>
+        </w:rPr>
+        <w:lastRenderedPageBreak/>
+        <mc:AlternateContent>
+          <mc:Choice Requires="wps">
+            <w:drawing>
+              <wp:anchor distT="0" distB="0" distL="114300" distR="114300" simplePos="0" relativeHeight="251691008" behindDoc="0" locked="0" layoutInCell="1" allowOverlap="1" wp14:anchorId="26137948" wp14:editId="769A649D">
+                <wp:simplePos x="0" y="0"/>
+                <wp:positionH relativeFrom="column">
+                  <wp:posOffset>501015</wp:posOffset>
+                </wp:positionH>
+                <wp:positionV relativeFrom="paragraph">
+                  <wp:posOffset>-4445</wp:posOffset>
+                </wp:positionV>
+                <wp:extent cx="800100" cy="933450"/>
+                <wp:effectExtent l="0" t="0" r="19050" b="19050"/>
+                <wp:wrapNone/>
+                <wp:docPr id="1168781073" name="Rectángulo 23"/>
+                <wp:cNvGraphicFramePr/>
+                <a:graphic xmlns:a="http://schemas.openxmlformats.org/drawingml/2006/main">
+                  <a:graphicData uri="http://schemas.microsoft.com/office/word/2010/wordprocessingShape">
+                    <wps:wsp>
+                      <wps:cNvSpPr/>
+                      <wps:spPr>
+                        <a:xfrm>
+                          <a:off x="0" y="0"/>
+                          <a:ext cx="800100" cy="933450"/>
+                        </a:xfrm>
+                        <a:prstGeom prst="rect">
+                          <a:avLst/>
+                        </a:prstGeom>
+                        <a:noFill/>
+                        <a:ln>
+                          <a:solidFill>
+                            <a:schemeClr val="tx1"/>
+                          </a:solidFill>
+                        </a:ln>
+                      </wps:spPr>
+                      <wps:style>
+                        <a:lnRef idx="2">
+                          <a:schemeClr val="accent1">
+                            <a:shade val="15000"/>
+                          </a:schemeClr>
+                        </a:lnRef>
+                        <a:fillRef idx="1">
+                          <a:schemeClr val="accent1"/>
+                        </a:fillRef>
+                        <a:effectRef idx="0">
+                          <a:schemeClr val="accent1"/>
+                        </a:effectRef>
+                        <a:fontRef idx="minor">
+                          <a:schemeClr val="lt1"/>
+                        </a:fontRef>
+                      </wps:style>
+                      <wps:bodyPr rot="0" spcFirstLastPara="0" vertOverflow="overflow" horzOverflow="overflow" vert="horz" wrap="square" lIns="91440" tIns="45720" rIns="91440" bIns="45720" numCol="1" spcCol="0" rtlCol="0" fromWordArt="0" anchor="ctr" anchorCtr="0" forceAA="0" compatLnSpc="1">
+                        <a:prstTxWarp prst="textNoShape">
+                          <a:avLst/>
+                        </a:prstTxWarp>
+                        <a:noAutofit/>
+                      </wps:bodyPr>
+                    </wps:wsp>
+                  </a:graphicData>
+                </a:graphic>
+              </wp:anchor>
+            </w:drawing>
+          </mc:Choice>
+          <mc:Fallback>
+            <w:pict>
+              <v:rect w14:anchorId="488CB8D2" id="Rectángulo 23" o:spid="_x0000_s1026" style="position:absolute;margin-left:39.45pt;margin-top:-.35pt;width:63pt;height:73.5pt;z-index:251691008;visibility:visible;mso-wrap-style:square;mso-wrap-distance-left:9pt;mso-wrap-distance-top:0;mso-wrap-distance-right:9pt;mso-wrap-distance-bottom:0;mso-position-horizontal:absolute;mso-position-horizontal-relative:text;mso-position-vertical:absolute;mso-position-vertical-relative:text;v-text-anchor:middle" o:gfxdata="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" filled="f" strokecolor="black [3213]" strokeweight="1.5pt"/>
+            </w:pict>
+          </mc:Fallback>
+        </mc:AlternateContent>
+      </w:r>
+      <w:r>
+        <w:drawing>
+          <wp:inline distT="0" distB="0" distL="0" distR="0" wp14:anchorId="1BC93A5F" wp14:editId="214FC8E2">
+            <wp:extent cx="5400040" cy="1019810"/>
+            <wp:effectExtent l="0" t="0" r="0" b="8890"/>
+            <wp:docPr id="652273903" name="Imagen 1" descr="Interfaz de usuario gráfica, Aplicación&#10;&#10;El contenido generado por IA puede ser incorrecto."/>
+            <wp:cNvGraphicFramePr>
+              <a:graphicFrameLocks xmlns:a="http://schemas.openxmlformats.org/drawingml/2006/main" noChangeAspect="1"/>
+            </wp:cNvGraphicFramePr>
+            <a:graphic xmlns:a="http://schemas.openxmlformats.org/drawingml/2006/main">
+              <a:graphicData uri="http://schemas.openxmlformats.org/drawingml/2006/picture">
+                <pic:pic xmlns:pic="http://schemas.openxmlformats.org/drawingml/2006/picture">
+                  <pic:nvPicPr>
+                    <pic:cNvPr id="652273903" name="Imagen 1" descr="Interfaz de usuario gráfica, Aplicación&#10;&#10;El contenido generado por IA puede ser incorrecto."/>
+                    <pic:cNvPicPr/>
+                  </pic:nvPicPr>
+                  <pic:blipFill>
+                    <a:blip r:embed="rId57"/>
+                    <a:stretch>
+                      <a:fillRect/>
+                    </a:stretch>
+                  </pic:blipFill>
+                  <pic:spPr>
+                    <a:xfrm>
+                      <a:off x="0" y="0"/>
+                      <a:ext cx="5400040" cy="1019810"/>
+                    </a:xfrm>
+                    <a:prstGeom prst="rect">
+                      <a:avLst/>
+                    </a:prstGeom>
+                  </pic:spPr>
+                </pic:pic>
+              </a:graphicData>
+            </a:graphic>
+          </wp:inline>
+        </w:drawing>
+      </w:r>
+    </w:p>
+    <w:p>
+      <w:pPr>
+        <w:spacing w:after="0"/>
+        <w:rPr>
+          <w:noProof/>
+        </w:rPr>
+      </w:pPr>
+      <w:r>
+        <w:t>Y nos sale la tarjeta gráfica que acabo de comprar.</w:t>
+      </w:r>
+      <w:r>
+        <w:rPr>
+          <w:noProof/>
+        </w:rPr>
+        <w:t xml:space="preserve"> </w:t>
+      </w:r>
+      <w:r>
+        <w:drawing>
+          <wp:inline distT="0" distB="0" distL="0" distR="0" wp14:anchorId="7DD62D81" wp14:editId="086E49EA">
+            <wp:extent cx="5400040" cy="739775"/>
+            <wp:effectExtent l="0" t="0" r="0" b="3175"/>
+            <wp:docPr id="1537176637" name="Imagen 1" descr="Interfaz de usuario gráfica, Texto, Aplicación&#10;&#10;El contenido generado por IA puede ser incorrecto."/>
+            <wp:cNvGraphicFramePr>
+              <a:graphicFrameLocks xmlns:a="http://schemas.openxmlformats.org/drawingml/2006/main" noChangeAspect="1"/>
+            </wp:cNvGraphicFramePr>
+            <a:graphic xmlns:a="http://schemas.openxmlformats.org/drawingml/2006/main">
+              <a:graphicData uri="http://schemas.openxmlformats.org/drawingml/2006/picture">
+                <pic:pic xmlns:pic="http://schemas.openxmlformats.org/drawingml/2006/picture">
+                  <pic:nvPicPr>
+                    <pic:cNvPr id="1537176637" name="Imagen 1" descr="Interfaz de usuario gráfica, Texto, Aplicación&#10;&#10;El contenido generado por IA puede ser incorrecto."/>
+                    <pic:cNvPicPr/>
+                  </pic:nvPicPr>
+                  <pic:blipFill>
+                    <a:blip r:embed="rId58"/>
+                    <a:stretch>
+                      <a:fillRect/>
+                    </a:stretch>
+                  </pic:blipFill>
+                  <pic:spPr>
+                    <a:xfrm>
+                      <a:off x="0" y="0"/>
+                      <a:ext cx="5400040" cy="739775"/>
+                    </a:xfrm>
+                    <a:prstGeom prst="rect">
+                      <a:avLst/>
+                    </a:prstGeom>
+                  </pic:spPr>
+                </pic:pic>
+              </a:graphicData>
+            </a:graphic>
+          </wp:inline>
+        </w:drawing>
+      </w:r>
+    </w:p>
+    <w:p>
+      <w:pPr>
+        <w:spacing w:after="0"/>
+      </w:pPr>
+      <w:r>
+        <w:drawing>
+          <wp:inline distT="0" distB="0" distL="0" distR="0" wp14:anchorId="1E2CB756" wp14:editId="6646ADEE">
+            <wp:extent cx="5400040" cy="2097405"/>
+            <wp:effectExtent l="0" t="0" r="0" b="0"/>
+            <wp:docPr id="873525806" name="Imagen 1" descr="Interfaz de usuario gráfica, Texto, Aplicación&#10;&#10;El contenido generado por IA puede ser incorrecto."/>
+            <wp:cNvGraphicFramePr>
+              <a:graphicFrameLocks xmlns:a="http://schemas.openxmlformats.org/drawingml/2006/main" noChangeAspect="1"/>
+            </wp:cNvGraphicFramePr>
+            <a:graphic xmlns:a="http://schemas.openxmlformats.org/drawingml/2006/main">
+              <a:graphicData uri="http://schemas.openxmlformats.org/drawingml/2006/picture">
+                <pic:pic xmlns:pic="http://schemas.openxmlformats.org/drawingml/2006/picture">
+                  <pic:nvPicPr>
+                    <pic:cNvPr id="873525806" name="Imagen 1" descr="Interfaz de usuario gráfica, Texto, Aplicación&#10;&#10;El contenido generado por IA puede ser incorrecto."/>
+                    <pic:cNvPicPr/>
+                  </pic:nvPicPr>
+                  <pic:blipFill>
+                    <a:blip r:embed="rId59"/>
+                    <a:stretch>
+                      <a:fillRect/>
+                    </a:stretch>
+                  </pic:blipFill>
+                  <pic:spPr>
+                    <a:xfrm>
+                      <a:off x="0" y="0"/>
+                      <a:ext cx="5400040" cy="2097405"/>
+                    </a:xfrm>
+                    <a:prstGeom prst="rect">
+                      <a:avLst/>
+                    </a:prstGeom>
+                  </pic:spPr>
+                </pic:pic>
+              </a:graphicData>
+            </a:graphic>
+          </wp:inline>
+        </w:drawing>
+      </w:r>
+    </w:p>
+    <w:p>
+      <w:pPr>
+        <w:spacing w:after="0"/>
+      </w:pPr>
+      <w:r>
+        <w:t>Ahora le damos a “Crear factura” lo que he hecho es meterme dentro del producto</w:t>
+      </w:r>
+    </w:p>
+    <w:p>
+      <w:pPr>
+        <w:spacing w:after="0"/>
+      </w:pPr>
+      <w:r>
+        <w:drawing>
+          <wp:inline distT="0" distB="0" distL="0" distR="0" wp14:anchorId="67D7750A" wp14:editId="30D1B539">
+            <wp:extent cx="5400040" cy="1450975"/>
+            <wp:effectExtent l="0" t="0" r="0" b="0"/>
+            <wp:docPr id="457430820" name="Imagen 1" descr="Interfaz de usuario gráfica, Aplicación&#10;&#10;El contenido generado por IA puede ser incorrecto."/>
+            <wp:cNvGraphicFramePr>
+              <a:graphicFrameLocks xmlns:a="http://schemas.openxmlformats.org/drawingml/2006/main" noChangeAspect="1"/>
+            </wp:cNvGraphicFramePr>
+            <a:graphic xmlns:a="http://schemas.openxmlformats.org/drawingml/2006/main">
+              <a:graphicData uri="http://schemas.openxmlformats.org/drawingml/2006/picture">
+                <pic:pic xmlns:pic="http://schemas.openxmlformats.org/drawingml/2006/picture">
+                  <pic:nvPicPr>
+                    <pic:cNvPr id="457430820" name="Imagen 1" descr="Interfaz de usuario gráfica, Aplicación&#10;&#10;El contenido generado por IA puede ser incorrecto."/>
+                    <pic:cNvPicPr/>
+                  </pic:nvPicPr>
+                  <pic:blipFill>
+                    <a:blip r:embed="rId60"/>
+                    <a:stretch>
+                      <a:fillRect/>
+                    </a:stretch>
+                  </pic:blipFill>
+                  <pic:spPr>
+                    <a:xfrm>
+                      <a:off x="0" y="0"/>
+                      <a:ext cx="5400040" cy="1450975"/>
+                    </a:xfrm>
+                    <a:prstGeom prst="rect">
+                      <a:avLst/>
+                    </a:prstGeom>
+                  </pic:spPr>
+                </pic:pic>
+              </a:graphicData>
+            </a:graphic>
+          </wp:inline>
+        </w:drawing>
+      </w:r>
+    </w:p>
+    <w:p>
+      <w:pPr>
+        <w:spacing w:after="0"/>
+      </w:pPr>
+      <w:r>
+        <w:t>Le damos a crear borrador de factura</w:t>
+      </w:r>
+    </w:p>
+    <w:p>
+      <w:pPr>
+        <w:spacing w:after="0"/>
+      </w:pPr>
+      <w:r>
+        <w:rPr>
+          <w:noProof/>
+        </w:rPr>
+        <mc:AlternateContent>
+          <mc:Choice Requires="wps">
+            <w:drawing>
+              <wp:anchor distT="0" distB="0" distL="114300" distR="114300" simplePos="0" relativeHeight="251692032" behindDoc="0" locked="0" layoutInCell="1" allowOverlap="1" wp14:anchorId="3608EF3E" wp14:editId="22B8A85B">
+                <wp:simplePos x="0" y="0"/>
+                <wp:positionH relativeFrom="column">
+                  <wp:posOffset>-3810</wp:posOffset>
+                </wp:positionH>
+                <wp:positionV relativeFrom="paragraph">
+                  <wp:posOffset>149860</wp:posOffset>
+                </wp:positionV>
+                <wp:extent cx="333375" cy="190500"/>
+                <wp:effectExtent l="0" t="0" r="28575" b="19050"/>
+                <wp:wrapNone/>
+                <wp:docPr id="1905940594" name="Rectángulo 24"/>
+                <wp:cNvGraphicFramePr/>
+                <a:graphic xmlns:a="http://schemas.openxmlformats.org/drawingml/2006/main">
+                  <a:graphicData uri="http://schemas.microsoft.com/office/word/2010/wordprocessingShape">
+                    <wps:wsp>
+                      <wps:cNvSpPr/>
+                      <wps:spPr>
+                        <a:xfrm>
+                          <a:off x="0" y="0"/>
+                          <a:ext cx="333375" cy="190500"/>
+                        </a:xfrm>
+                        <a:prstGeom prst="rect">
+                          <a:avLst/>
+                        </a:prstGeom>
+                        <a:noFill/>
+                        <a:ln>
+                          <a:solidFill>
+                            <a:schemeClr val="tx1"/>
+                          </a:solidFill>
+                        </a:ln>
+                      </wps:spPr>
+                      <wps:style>
+                        <a:lnRef idx="2">
+                          <a:schemeClr val="accent1">
+                            <a:shade val="15000"/>
+                          </a:schemeClr>
+                        </a:lnRef>
+                        <a:fillRef idx="1">
+                          <a:schemeClr val="accent1"/>
+                        </a:fillRef>
+                        <a:effectRef idx="0">
+                          <a:schemeClr val="accent1"/>
+                        </a:effectRef>
+                        <a:fontRef idx="minor">
+                          <a:schemeClr val="lt1"/>
+                        </a:fontRef>
+                      </wps:style>
+                      <wps:bodyPr rot="0" spcFirstLastPara="0" vertOverflow="overflow" horzOverflow="overflow" vert="horz" wrap="square" lIns="91440" tIns="45720" rIns="91440" bIns="45720" numCol="1" spcCol="0" rtlCol="0" fromWordArt="0" anchor="ctr" anchorCtr="0" forceAA="0" compatLnSpc="1">
+                        <a:prstTxWarp prst="textNoShape">
+                          <a:avLst/>
+                        </a:prstTxWarp>
+                        <a:noAutofit/>
+                      </wps:bodyPr>
+                    </wps:wsp>
+                  </a:graphicData>
+                </a:graphic>
+              </wp:anchor>
+            </w:drawing>
+          </mc:Choice>
+          <mc:Fallback>
+            <w:pict>
+              <v:rect w14:anchorId="0A87ECC6" id="Rectángulo 24" o:spid="_x0000_s1026" style="position:absolute;margin-left:-.3pt;margin-top:11.8pt;width:26.25pt;height:15pt;z-index:251692032;visibility:visible;mso-wrap-style:square;mso-wrap-distance-left:9pt;mso-wrap-distance-top:0;mso-wrap-distance-right:9pt;mso-wrap-distance-bottom:0;mso-position-horizontal:absolute;mso-position-horizontal-relative:text;mso-position-vertical:absolute;mso-position-vertical-relative:text;v-text-anchor:middle" o:gfxdata="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" filled="f" strokecolor="black [3213]" strokeweight="1.5pt"/>
+            </w:pict>
+          </mc:Fallback>
+        </mc:AlternateContent>
+      </w:r>
+      <w:r>
+        <w:drawing>
+          <wp:inline distT="0" distB="0" distL="0" distR="0" wp14:anchorId="286F934A" wp14:editId="38FA12FA">
+            <wp:extent cx="5400040" cy="2297430"/>
+            <wp:effectExtent l="0" t="0" r="0" b="7620"/>
+            <wp:docPr id="332991004" name="Imagen 1" descr="Interfaz de usuario gráfica, Aplicación&#10;&#10;El contenido generado por IA puede ser incorrecto."/>
+            <wp:cNvGraphicFramePr>
+              <a:graphicFrameLocks xmlns:a="http://schemas.openxmlformats.org/drawingml/2006/main" noChangeAspect="1"/>
+            </wp:cNvGraphicFramePr>
+            <a:graphic xmlns:a="http://schemas.openxmlformats.org/drawingml/2006/main">
+              <a:graphicData uri="http://schemas.openxmlformats.org/drawingml/2006/picture">
+                <pic:pic xmlns:pic="http://schemas.openxmlformats.org/drawingml/2006/picture">
+                  <pic:nvPicPr>
+                    <pic:cNvPr id="332991004" name="Imagen 1" descr="Interfaz de usuario gráfica, Aplicación&#10;&#10;El contenido generado por IA puede ser incorrecto."/>
+                    <pic:cNvPicPr/>
+                  </pic:nvPicPr>
+                  <pic:blipFill>
+                    <a:blip r:embed="rId61"/>
+                    <a:stretch>
+                      <a:fillRect/>
+                    </a:stretch>
+                  </pic:blipFill>
+                  <pic:spPr>
+                    <a:xfrm>
+                      <a:off x="0" y="0"/>
+                      <a:ext cx="5400040" cy="2297430"/>
+                    </a:xfrm>
+                    <a:prstGeom prst="rect">
+                      <a:avLst/>
+                    </a:prstGeom>
+                  </pic:spPr>
+                </pic:pic>
+              </a:graphicData>
+            </a:graphic>
+          </wp:inline>
+        </w:drawing>
+      </w:r>
+    </w:p>
+    <w:p>
+      <w:pPr>
+        <w:spacing w:after="0"/>
+      </w:pPr>
+      <w:r>
+        <w:t>Le damos a Confirmar y Enviar e imprimir y ya estaría</w:t>
+      </w:r>
+    </w:p>
+    <w:p>
+      <w:pPr>
+        <w:spacing w:after="0"/>
+      </w:pPr>
+      <w:r>
+        <w:rPr>
+          <w:noProof/>
+        </w:rPr>
+        <w:lastRenderedPageBreak/>
+        <mc:AlternateContent>
+          <mc:Choice Requires="wps">
+            <w:drawing>
+              <wp:anchor distT="0" distB="0" distL="114300" distR="114300" simplePos="0" relativeHeight="251695104" behindDoc="0" locked="0" layoutInCell="1" allowOverlap="1" wp14:anchorId="405E2E78" wp14:editId="7BB49E75">
+                <wp:simplePos x="0" y="0"/>
+                <wp:positionH relativeFrom="column">
+                  <wp:posOffset>53340</wp:posOffset>
+                </wp:positionH>
+                <wp:positionV relativeFrom="paragraph">
+                  <wp:posOffset>3195955</wp:posOffset>
+                </wp:positionV>
+                <wp:extent cx="790575" cy="228600"/>
+                <wp:effectExtent l="0" t="0" r="28575" b="19050"/>
+                <wp:wrapNone/>
+                <wp:docPr id="201898681" name="Rectángulo 25"/>
+                <wp:cNvGraphicFramePr/>
+                <a:graphic xmlns:a="http://schemas.openxmlformats.org/drawingml/2006/main">
+                  <a:graphicData uri="http://schemas.microsoft.com/office/word/2010/wordprocessingShape">
+                    <wps:wsp>
+                      <wps:cNvSpPr/>
+                      <wps:spPr>
+                        <a:xfrm>
+                          <a:off x="0" y="0"/>
+                          <a:ext cx="790575" cy="228600"/>
+                        </a:xfrm>
+                        <a:prstGeom prst="rect">
+                          <a:avLst/>
+                        </a:prstGeom>
+                        <a:noFill/>
+                        <a:ln>
+                          <a:solidFill>
+                            <a:schemeClr val="tx1"/>
+                          </a:solidFill>
+                        </a:ln>
+                      </wps:spPr>
+                      <wps:style>
+                        <a:lnRef idx="2">
+                          <a:schemeClr val="accent1">
+                            <a:shade val="15000"/>
+                          </a:schemeClr>
+                        </a:lnRef>
+                        <a:fillRef idx="1">
+                          <a:schemeClr val="accent1"/>
+                        </a:fillRef>
+                        <a:effectRef idx="0">
+                          <a:schemeClr val="accent1"/>
+                        </a:effectRef>
+                        <a:fontRef idx="minor">
+                          <a:schemeClr val="lt1"/>
+                        </a:fontRef>
+                      </wps:style>
+                      <wps:bodyPr rot="0" spcFirstLastPara="0" vertOverflow="overflow" horzOverflow="overflow" vert="horz" wrap="square" lIns="91440" tIns="45720" rIns="91440" bIns="45720" numCol="1" spcCol="0" rtlCol="0" fromWordArt="0" anchor="ctr" anchorCtr="0" forceAA="0" compatLnSpc="1">
+                        <a:prstTxWarp prst="textNoShape">
+                          <a:avLst/>
+                        </a:prstTxWarp>
+                        <a:noAutofit/>
+                      </wps:bodyPr>
+                    </wps:wsp>
+                  </a:graphicData>
+                </a:graphic>
+                <wp14:sizeRelH relativeFrom="margin">
+                  <wp14:pctWidth>0</wp14:pctWidth>
+                </wp14:sizeRelH>
+                <wp14:sizeRelV relativeFrom="margin">
+                  <wp14:pctHeight>0</wp14:pctHeight>
+                </wp14:sizeRelV>
+              </wp:anchor>
+            </w:drawing>
+          </mc:Choice>
+          <mc:Fallback>
+            <w:pict>
+              <v:rect w14:anchorId="7595A2B1" id="Rectángulo 25" o:spid="_x0000_s1026" style="position:absolute;margin-left:4.2pt;margin-top:251.65pt;width:62.25pt;height:18pt;z-index:251695104;visibility:visible;mso-wrap-style:square;mso-width-percent:0;mso-height-percent:0;mso-wrap-distance-left:9pt;mso-wrap-distance-top:0;mso-wrap-distance-right:9pt;mso-wrap-distance-bottom:0;mso-position-horizontal:absolute;mso-position-horizontal-relative:text;mso-position-vertical:absolute;mso-position-vertical-relative:text;mso-width-percent:0;mso-height-percent:0;mso-width-relative:margin;mso-height-relative:margin;v-text-anchor:middle" o:gfxdata="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" filled="f" strokecolor="black [3213]" strokeweight="1.5pt"/>
+            </w:pict>
+          </mc:Fallback>
+        </mc:AlternateContent>
+      </w:r>
+      <w:r>
+        <w:rPr>
+          <w:noProof/>
+        </w:rPr>
+        <mc:AlternateContent>
+          <mc:Choice Requires="wps">
+            <w:drawing>
+              <wp:anchor distT="0" distB="0" distL="114300" distR="114300" simplePos="0" relativeHeight="251693056" behindDoc="0" locked="0" layoutInCell="1" allowOverlap="1" wp14:anchorId="08ECAFFC" wp14:editId="424F4546">
+                <wp:simplePos x="0" y="0"/>
+                <wp:positionH relativeFrom="column">
+                  <wp:posOffset>1386840</wp:posOffset>
+                </wp:positionH>
+                <wp:positionV relativeFrom="paragraph">
+                  <wp:posOffset>605155</wp:posOffset>
+                </wp:positionV>
+                <wp:extent cx="1219200" cy="361950"/>
+                <wp:effectExtent l="0" t="0" r="19050" b="19050"/>
+                <wp:wrapNone/>
+                <wp:docPr id="1009951085" name="Rectángulo 25"/>
+                <wp:cNvGraphicFramePr/>
+                <a:graphic xmlns:a="http://schemas.openxmlformats.org/drawingml/2006/main">
+                  <a:graphicData uri="http://schemas.microsoft.com/office/word/2010/wordprocessingShape">
+                    <wps:wsp>
+                      <wps:cNvSpPr/>
+                      <wps:spPr>
+                        <a:xfrm>
+                          <a:off x="0" y="0"/>
+                          <a:ext cx="1219200" cy="361950"/>
+                        </a:xfrm>
+                        <a:prstGeom prst="rect">
+                          <a:avLst/>
+                        </a:prstGeom>
+                        <a:noFill/>
+                        <a:ln>
+                          <a:solidFill>
+                            <a:schemeClr val="tx1"/>
+                          </a:solidFill>
+                        </a:ln>
+                      </wps:spPr>
+                      <wps:style>
+                        <a:lnRef idx="2">
+                          <a:schemeClr val="accent1">
+                            <a:shade val="15000"/>
+                          </a:schemeClr>
+                        </a:lnRef>
+                        <a:fillRef idx="1">
+                          <a:schemeClr val="accent1"/>
+                        </a:fillRef>
+                        <a:effectRef idx="0">
+                          <a:schemeClr val="accent1"/>
+                        </a:effectRef>
+                        <a:fontRef idx="minor">
+                          <a:schemeClr val="lt1"/>
+                        </a:fontRef>
+                      </wps:style>
+                      <wps:bodyPr rot="0" spcFirstLastPara="0" vertOverflow="overflow" horzOverflow="overflow" vert="horz" wrap="square" lIns="91440" tIns="45720" rIns="91440" bIns="45720" numCol="1" spcCol="0" rtlCol="0" fromWordArt="0" anchor="ctr" anchorCtr="0" forceAA="0" compatLnSpc="1">
+                        <a:prstTxWarp prst="textNoShape">
+                          <a:avLst/>
+                        </a:prstTxWarp>
+                        <a:noAutofit/>
+                      </wps:bodyPr>
+                    </wps:wsp>
+                  </a:graphicData>
+                </a:graphic>
+              </wp:anchor>
+            </w:drawing>
+          </mc:Choice>
+          <mc:Fallback>
+            <w:pict>
+              <v:rect w14:anchorId="7DF6E59D" id="Rectángulo 25" o:spid="_x0000_s1026" style="position:absolute;margin-left:109.2pt;margin-top:47.65pt;width:96pt;height:28.5pt;z-index:251693056;visibility:visible;mso-wrap-style:square;mso-wrap-distance-left:9pt;mso-wrap-distance-top:0;mso-wrap-distance-right:9pt;mso-wrap-distance-bottom:0;mso-position-horizontal:absolute;mso-position-horizontal-relative:text;mso-position-vertical:absolute;mso-position-vertical-relative:text;v-text-anchor:middle" o:gfxdata="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" filled="f" strokecolor="black [3213]" strokeweight="1.5pt"/>
+            </w:pict>
+          </mc:Fallback>
+        </mc:AlternateContent>
+      </w:r>
+      <w:r>
+        <w:drawing>
+          <wp:inline distT="0" distB="0" distL="0" distR="0" wp14:anchorId="0BE30FA1" wp14:editId="52104E1D">
+            <wp:extent cx="5400040" cy="3493770"/>
+            <wp:effectExtent l="0" t="0" r="0" b="0"/>
+            <wp:docPr id="1416958399" name="Imagen 1" descr="Interfaz de usuario gráfica, Texto, Aplicación, Correo electrónico&#10;&#10;El contenido generado por IA puede ser incorrecto."/>
+            <wp:cNvGraphicFramePr>
+              <a:graphicFrameLocks xmlns:a="http://schemas.openxmlformats.org/drawingml/2006/main" noChangeAspect="1"/>
+            </wp:cNvGraphicFramePr>
+            <a:graphic xmlns:a="http://schemas.openxmlformats.org/drawingml/2006/main">
+              <a:graphicData uri="http://schemas.openxmlformats.org/drawingml/2006/picture">
+                <pic:pic xmlns:pic="http://schemas.openxmlformats.org/drawingml/2006/picture">
+                  <pic:nvPicPr>
+                    <pic:cNvPr id="1416958399" name="Imagen 1" descr="Interfaz de usuario gráfica, Texto, Aplicación, Correo electrónico&#10;&#10;El contenido generado por IA puede ser incorrecto."/>
+                    <pic:cNvPicPr/>
+                  </pic:nvPicPr>
+                  <pic:blipFill>
+                    <a:blip r:embed="rId62"/>
+                    <a:stretch>
+                      <a:fillRect/>
+                    </a:stretch>
+                  </pic:blipFill>
+                  <pic:spPr>
+                    <a:xfrm>
+                      <a:off x="0" y="0"/>
+                      <a:ext cx="5400040" cy="3493770"/>
+                    </a:xfrm>
+                    <a:prstGeom prst="rect">
+                      <a:avLst/>
+                    </a:prstGeom>
+                  </pic:spPr>
+                </pic:pic>
+              </a:graphicData>
+            </a:graphic>
+          </wp:inline>
+        </w:drawing>
+      </w:r>
+    </w:p>
+    <w:p>
+      <w:pPr>
+        <w:spacing w:after="0"/>
+      </w:pPr>
+      <w:r>
+        <w:t>Ahora nos vamos a inventario y entramos en Órdenes de entrega</w:t>
+      </w:r>
+    </w:p>
+    <w:p>
+      <w:pPr>
+        <w:spacing w:after="0"/>
+      </w:pPr>
+      <w:r>
+        <w:rPr>
+          <w:noProof/>
+        </w:rPr>
+        <mc:AlternateContent>
+          <mc:Choice Requires="wps">
+            <w:drawing>
+              <wp:anchor distT="0" distB="0" distL="114300" distR="114300" simplePos="0" relativeHeight="251696128" behindDoc="0" locked="0" layoutInCell="1" allowOverlap="1" wp14:anchorId="67BAB65F" wp14:editId="65898187">
+                <wp:simplePos x="0" y="0"/>
+                <wp:positionH relativeFrom="column">
+                  <wp:posOffset>2767965</wp:posOffset>
+                </wp:positionH>
+                <wp:positionV relativeFrom="paragraph">
+                  <wp:posOffset>1190625</wp:posOffset>
+                </wp:positionV>
+                <wp:extent cx="809625" cy="333375"/>
+                <wp:effectExtent l="0" t="0" r="28575" b="28575"/>
+                <wp:wrapNone/>
+                <wp:docPr id="358141455" name="Rectángulo 26"/>
+                <wp:cNvGraphicFramePr/>
+                <a:graphic xmlns:a="http://schemas.openxmlformats.org/drawingml/2006/main">
+                  <a:graphicData uri="http://schemas.microsoft.com/office/word/2010/wordprocessingShape">
+                    <wps:wsp>
+                      <wps:cNvSpPr/>
+                      <wps:spPr>
+                        <a:xfrm>
+                          <a:off x="0" y="0"/>
+                          <a:ext cx="809625" cy="333375"/>
+                        </a:xfrm>
+                        <a:prstGeom prst="rect">
+                          <a:avLst/>
+                        </a:prstGeom>
+                        <a:noFill/>
+                        <a:ln>
+                          <a:solidFill>
+                            <a:schemeClr val="tx1"/>
+                          </a:solidFill>
+                        </a:ln>
+                      </wps:spPr>
+                      <wps:style>
+                        <a:lnRef idx="2">
+                          <a:schemeClr val="accent1">
+                            <a:shade val="15000"/>
+                          </a:schemeClr>
+                        </a:lnRef>
+                        <a:fillRef idx="1">
+                          <a:schemeClr val="accent1"/>
+                        </a:fillRef>
+                        <a:effectRef idx="0">
+                          <a:schemeClr val="accent1"/>
+                        </a:effectRef>
+                        <a:fontRef idx="minor">
+                          <a:schemeClr val="lt1"/>
+                        </a:fontRef>
+                      </wps:style>
+                      <wps:bodyPr rot="0" spcFirstLastPara="0" vertOverflow="overflow" horzOverflow="overflow" vert="horz" wrap="square" lIns="91440" tIns="45720" rIns="91440" bIns="45720" numCol="1" spcCol="0" rtlCol="0" fromWordArt="0" anchor="ctr" anchorCtr="0" forceAA="0" compatLnSpc="1">
+                        <a:prstTxWarp prst="textNoShape">
+                          <a:avLst/>
+                        </a:prstTxWarp>
+                        <a:noAutofit/>
+                      </wps:bodyPr>
+                    </wps:wsp>
+                  </a:graphicData>
+                </a:graphic>
+              </wp:anchor>
+            </w:drawing>
+          </mc:Choice>
+          <mc:Fallback>
+            <w:pict>
+              <v:rect w14:anchorId="6BC42F87" id="Rectángulo 26" o:spid="_x0000_s1026" style="position:absolute;margin-left:217.95pt;margin-top:93.75pt;width:63.75pt;height:26.25pt;z-index:251696128;visibility:visible;mso-wrap-style:square;mso-wrap-distance-left:9pt;mso-wrap-distance-top:0;mso-wrap-distance-right:9pt;mso-wrap-distance-bottom:0;mso-position-horizontal:absolute;mso-position-horizontal-relative:text;mso-position-vertical:absolute;mso-position-vertical-relative:text;v-text-anchor:middle" o:gfxdata="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" filled="f" strokecolor="black [3213]" strokeweight="1.5pt"/>
+            </w:pict>
+          </mc:Fallback>
+        </mc:AlternateContent>
+      </w:r>
+      <w:r>
+        <w:drawing>
+          <wp:inline distT="0" distB="0" distL="0" distR="0" wp14:anchorId="4808FBBA" wp14:editId="7C60374B">
+            <wp:extent cx="5277587" cy="2076740"/>
+            <wp:effectExtent l="0" t="0" r="0" b="0"/>
+            <wp:docPr id="1677440948" name="Imagen 1" descr="Interfaz de usuario gráfica, Aplicación, Teams&#10;&#10;El contenido generado por IA puede ser incorrecto."/>
+            <wp:cNvGraphicFramePr>
+              <a:graphicFrameLocks xmlns:a="http://schemas.openxmlformats.org/drawingml/2006/main" noChangeAspect="1"/>
+            </wp:cNvGraphicFramePr>
+            <a:graphic xmlns:a="http://schemas.openxmlformats.org/drawingml/2006/main">
+              <a:graphicData uri="http://schemas.openxmlformats.org/drawingml/2006/picture">
+                <pic:pic xmlns:pic="http://schemas.openxmlformats.org/drawingml/2006/picture">
+                  <pic:nvPicPr>
+                    <pic:cNvPr id="1677440948" name="Imagen 1" descr="Interfaz de usuario gráfica, Aplicación, Teams&#10;&#10;El contenido generado por IA puede ser incorrecto."/>
+                    <pic:cNvPicPr/>
+                  </pic:nvPicPr>
+                  <pic:blipFill>
+                    <a:blip r:embed="rId63"/>
+                    <a:stretch>
+                      <a:fillRect/>
+                    </a:stretch>
+                  </pic:blipFill>
+                  <pic:spPr>
+                    <a:xfrm>
+                      <a:off x="0" y="0"/>
+                      <a:ext cx="5277587" cy="2076740"/>
+                    </a:xfrm>
+                    <a:prstGeom prst="rect">
+                      <a:avLst/>
+                    </a:prstGeom>
+                  </pic:spPr>
+                </pic:pic>
+              </a:graphicData>
+            </a:graphic>
+          </wp:inline>
+        </w:drawing>
+      </w:r>
+    </w:p>
+    <w:p>
+      <w:pPr>
+        <w:spacing w:after="0"/>
+      </w:pPr>
+      <w:r>
+        <w:t xml:space="preserve">Ahora nos saldrá esto </w:t>
+      </w:r>
+      <w:r>
+        <w:br/>
+      </w:r>
+      <w:r>
+        <w:drawing>
+          <wp:inline distT="0" distB="0" distL="0" distR="0" wp14:anchorId="12E022FE" wp14:editId="74451CA8">
+            <wp:extent cx="5400040" cy="918210"/>
+            <wp:effectExtent l="0" t="0" r="0" b="0"/>
+            <wp:docPr id="1000177128" name="Imagen 1" descr="Interfaz de usuario gráfica, Aplicación&#10;&#10;El contenido generado por IA puede ser incorrecto."/>
+            <wp:cNvGraphicFramePr>
+              <a:graphicFrameLocks xmlns:a="http://schemas.openxmlformats.org/drawingml/2006/main" noChangeAspect="1"/>
+            </wp:cNvGraphicFramePr>
+            <a:graphic xmlns:a="http://schemas.openxmlformats.org/drawingml/2006/main">
+              <a:graphicData uri="http://schemas.openxmlformats.org/drawingml/2006/picture">
+                <pic:pic xmlns:pic="http://schemas.openxmlformats.org/drawingml/2006/picture">
+                  <pic:nvPicPr>
+                    <pic:cNvPr id="1000177128" name="Imagen 1" descr="Interfaz de usuario gráfica, Aplicación&#10;&#10;El contenido generado por IA puede ser incorrecto."/>
+                    <pic:cNvPicPr/>
+                  </pic:nvPicPr>
+                  <pic:blipFill>
+                    <a:blip r:embed="rId64"/>
+                    <a:stretch>
+                      <a:fillRect/>
+                    </a:stretch>
+                  </pic:blipFill>
+                  <pic:spPr>
+                    <a:xfrm>
+                      <a:off x="0" y="0"/>
+                      <a:ext cx="5400040" cy="918210"/>
+                    </a:xfrm>
+                    <a:prstGeom prst="rect">
+                      <a:avLst/>
+                    </a:prstGeom>
+                  </pic:spPr>
+                </pic:pic>
+              </a:graphicData>
+            </a:graphic>
+          </wp:inline>
+        </w:drawing>
+      </w:r>
+    </w:p>
+    <w:p>
+      <w:pPr>
+        <w:spacing w:after="0"/>
+      </w:pPr>
+      <w:r>
+        <w:rPr>
+          <w:noProof/>
+        </w:rPr>
+        <mc:AlternateContent>
+          <mc:Choice Requires="wps">
+            <w:drawing>
+              <wp:anchor distT="0" distB="0" distL="114300" distR="114300" simplePos="0" relativeHeight="251697152" behindDoc="0" locked="0" layoutInCell="1" allowOverlap="1" wp14:anchorId="3290E23D" wp14:editId="0BA7DAFF">
+                <wp:simplePos x="0" y="0"/>
+                <wp:positionH relativeFrom="column">
+                  <wp:posOffset>15240</wp:posOffset>
+                </wp:positionH>
+                <wp:positionV relativeFrom="paragraph">
+                  <wp:posOffset>150495</wp:posOffset>
+                </wp:positionV>
+                <wp:extent cx="257175" cy="180975"/>
+                <wp:effectExtent l="0" t="0" r="28575" b="28575"/>
+                <wp:wrapNone/>
+                <wp:docPr id="280830244" name="Rectángulo 27"/>
+                <wp:cNvGraphicFramePr/>
+                <a:graphic xmlns:a="http://schemas.openxmlformats.org/drawingml/2006/main">
+                  <a:graphicData uri="http://schemas.microsoft.com/office/word/2010/wordprocessingShape">
+                    <wps:wsp>
+                      <wps:cNvSpPr/>
+                      <wps:spPr>
+                        <a:xfrm>
+                          <a:off x="0" y="0"/>
+                          <a:ext cx="257175" cy="180975"/>
+                        </a:xfrm>
+                        <a:prstGeom prst="rect">
+                          <a:avLst/>
+                        </a:prstGeom>
+                        <a:noFill/>
+                        <a:ln>
+                          <a:solidFill>
+                            <a:schemeClr val="tx1"/>
+                          </a:solidFill>
+                        </a:ln>
+                      </wps:spPr>
+                      <wps:style>
+                        <a:lnRef idx="2">
+                          <a:schemeClr val="accent1">
+                            <a:shade val="15000"/>
+                          </a:schemeClr>
+                        </a:lnRef>
+                        <a:fillRef idx="1">
+                          <a:schemeClr val="accent1"/>
+                        </a:fillRef>
+                        <a:effectRef idx="0">
+                          <a:schemeClr val="accent1"/>
+                        </a:effectRef>
+                        <a:fontRef idx="minor">
+                          <a:schemeClr val="lt1"/>
+                        </a:fontRef>
+                      </wps:style>
+                      <wps:bodyPr rot="0" spcFirstLastPara="0" vertOverflow="overflow" horzOverflow="overflow" vert="horz" wrap="square" lIns="91440" tIns="45720" rIns="91440" bIns="45720" numCol="1" spcCol="0" rtlCol="0" fromWordArt="0" anchor="ctr" anchorCtr="0" forceAA="0" compatLnSpc="1">
+                        <a:prstTxWarp prst="textNoShape">
+                          <a:avLst/>
+                        </a:prstTxWarp>
+                        <a:noAutofit/>
+                      </wps:bodyPr>
+                    </wps:wsp>
+                  </a:graphicData>
+                </a:graphic>
+              </wp:anchor>
+            </w:drawing>
+          </mc:Choice>
+          <mc:Fallback>
+            <w:pict>
+              <v:rect w14:anchorId="2ECC1C8B" id="Rectángulo 27" o:spid="_x0000_s1026" style="position:absolute;margin-left:1.2pt;margin-top:11.85pt;width:20.25pt;height:14.25pt;z-index:251697152;visibility:visible;mso-wrap-style:square;mso-wrap-distance-left:9pt;mso-wrap-distance-top:0;mso-wrap-distance-right:9pt;mso-wrap-distance-bottom:0;mso-position-horizontal:absolute;mso-position-horizontal-relative:text;mso-position-vertical:absolute;mso-position-vertical-relative:text;v-text-anchor:middle" o:gfxdata="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" filled="f" strokecolor="black [3213]" strokeweight="1.5pt"/>
+            </w:pict>
+          </mc:Fallback>
+        </mc:AlternateContent>
+      </w:r>
+      <w:r>
+        <w:drawing>
+          <wp:inline distT="0" distB="0" distL="0" distR="0" wp14:anchorId="41BF5ECE" wp14:editId="0E721B40">
+            <wp:extent cx="5400040" cy="1598295"/>
+            <wp:effectExtent l="0" t="0" r="0" b="1905"/>
+            <wp:docPr id="1538528675" name="Imagen 1" descr="Interfaz de usuario gráfica, Texto&#10;&#10;El contenido generado por IA puede ser incorrecto."/>
+            <wp:cNvGraphicFramePr>
+              <a:graphicFrameLocks xmlns:a="http://schemas.openxmlformats.org/drawingml/2006/main" noChangeAspect="1"/>
+            </wp:cNvGraphicFramePr>
+            <a:graphic xmlns:a="http://schemas.openxmlformats.org/drawingml/2006/main">
+              <a:graphicData uri="http://schemas.openxmlformats.org/drawingml/2006/picture">
+                <pic:pic xmlns:pic="http://schemas.openxmlformats.org/drawingml/2006/picture">
+                  <pic:nvPicPr>
+                    <pic:cNvPr id="1538528675" name="Imagen 1" descr="Interfaz de usuario gráfica, Texto&#10;&#10;El contenido generado por IA puede ser incorrecto."/>
+                    <pic:cNvPicPr/>
+                  </pic:nvPicPr>
+                  <pic:blipFill>
+                    <a:blip r:embed="rId65"/>
+                    <a:stretch>
+                      <a:fillRect/>
+                    </a:stretch>
+                  </pic:blipFill>
+                  <pic:spPr>
+                    <a:xfrm>
+                      <a:off x="0" y="0"/>
+                      <a:ext cx="5400040" cy="1598295"/>
+                    </a:xfrm>
+                    <a:prstGeom prst="rect">
+                      <a:avLst/>
+                    </a:prstGeom>
+                  </pic:spPr>
+                </pic:pic>
+              </a:graphicData>
+            </a:graphic>
+          </wp:inline>
+        </w:drawing>
+      </w:r>
+    </w:p>
+    <w:p>
+      <w:pPr>
+        <w:spacing w:after="0"/>
+      </w:pPr>
+      <w:r>
+        <w:lastRenderedPageBreak/>
+        <w:drawing>
+          <wp:inline distT="0" distB="0" distL="0" distR="0" wp14:anchorId="58DB44DE" wp14:editId="1A6EEE86">
+            <wp:extent cx="5400040" cy="1823720"/>
+            <wp:effectExtent l="0" t="0" r="0" b="5080"/>
+            <wp:docPr id="601009205" name="Imagen 1" descr="Interfaz de usuario gráfica, Texto, Aplicación&#10;&#10;El contenido generado por IA puede ser incorrecto."/>
+            <wp:cNvGraphicFramePr>
+              <a:graphicFrameLocks xmlns:a="http://schemas.openxmlformats.org/drawingml/2006/main" noChangeAspect="1"/>
+            </wp:cNvGraphicFramePr>
+            <a:graphic xmlns:a="http://schemas.openxmlformats.org/drawingml/2006/main">
+              <a:graphicData uri="http://schemas.openxmlformats.org/drawingml/2006/picture">
+                <pic:pic xmlns:pic="http://schemas.openxmlformats.org/drawingml/2006/picture">
+                  <pic:nvPicPr>
+                    <pic:cNvPr id="601009205" name="Imagen 1" descr="Interfaz de usuario gráfica, Texto, Aplicación&#10;&#10;El contenido generado por IA puede ser incorrecto."/>
+                    <pic:cNvPicPr/>
+                  </pic:nvPicPr>
+                  <pic:blipFill>
+                    <a:blip r:embed="rId66"/>
+                    <a:stretch>
+                      <a:fillRect/>
+                    </a:stretch>
+                  </pic:blipFill>
+                  <pic:spPr>
+                    <a:xfrm>
+                      <a:off x="0" y="0"/>
+                      <a:ext cx="5400040" cy="1823720"/>
+                    </a:xfrm>
+                    <a:prstGeom prst="rect">
+                      <a:avLst/>
+                    </a:prstGeom>
+                  </pic:spPr>
+                </pic:pic>
+              </a:graphicData>
+            </a:graphic>
+          </wp:inline>
+        </w:drawing>
+      </w:r>
+      <w:r>
+        <w:br/>
+        <w:t>Una vez dado a Validar ya estaría terminada la actividad</w:t>
+      </w:r>
+    </w:p>
+    <w:p>
+      <w:pPr>
+        <w:spacing w:after="0"/>
+      </w:pPr>
+      <w:r>
+        <w:t xml:space="preserve">Y ahora </w:t>
+      </w:r>
+    </w:p>
+    <w:p>
+      <w:pPr>
+        <w:spacing w:after="0"/>
+      </w:pPr>
+      <w:r>
+        <w:drawing>
+          <wp:inline distT="0" distB="0" distL="0" distR="0" wp14:anchorId="60C38A26" wp14:editId="4917681C">
+            <wp:extent cx="3762375" cy="1580603"/>
+            <wp:effectExtent l="0" t="0" r="0" b="635"/>
+            <wp:docPr id="418028534" name="Imagen 1" descr="Interfaz de usuario gráfica, Aplicación, Teams&#10;&#10;El contenido generado por IA puede ser incorrecto."/>
+            <wp:cNvGraphicFramePr>
+              <a:graphicFrameLocks xmlns:a="http://schemas.openxmlformats.org/drawingml/2006/main" noChangeAspect="1"/>
+            </wp:cNvGraphicFramePr>
+            <a:graphic xmlns:a="http://schemas.openxmlformats.org/drawingml/2006/main">
+              <a:graphicData uri="http://schemas.openxmlformats.org/drawingml/2006/picture">
+                <pic:pic xmlns:pic="http://schemas.openxmlformats.org/drawingml/2006/picture">
+                  <pic:nvPicPr>
+                    <pic:cNvPr id="418028534" name="Imagen 1" descr="Interfaz de usuario gráfica, Aplicación, Teams&#10;&#10;El contenido generado por IA puede ser incorrecto."/>
+                    <pic:cNvPicPr/>
+                  </pic:nvPicPr>
+                  <pic:blipFill>
+                    <a:blip r:embed="rId67"/>
+                    <a:stretch>
+                      <a:fillRect/>
+                    </a:stretch>
+                  </pic:blipFill>
+                  <pic:spPr>
+                    <a:xfrm>
+                      <a:off x="0" y="0"/>
+                      <a:ext cx="3771556" cy="1584460"/>
+                    </a:xfrm>
+                    <a:prstGeom prst="rect">
+                      <a:avLst/>
+                    </a:prstGeom>
+                  </pic:spPr>
+                </pic:pic>
+              </a:graphicData>
+            </a:graphic>
+          </wp:inline>
+        </w:drawing>
+      </w:r>
+    </w:p>
+    <w:p>
+      <w:pPr>
+        <w:spacing w:after="0"/>
+      </w:pPr>
+    </w:p>
+    <w:p>
+      <w:pPr>
+        <w:spacing w:after="0"/>
+      </w:pPr>
+      <w:r>
+        <w:t xml:space="preserve">Y ya estaría terminada la actividad de FastShop también </w:t>
+      </w:r>
+    </w:p>
+    <w:p>
+      <w:pPr>
+        <w:spacing w:after="0"/>
+      </w:pPr>
+    </w:p>
     <w:sectPr>
-      <w:headerReference w:type="default" r:id="rId42"/>
-      <w:footerReference w:type="default" r:id="rId43"/>
+      <w:headerReference w:type="default" r:id="rId68"/>
+      <w:footerReference w:type="default" r:id="rId69"/>
       <w:pgSz w:w="11906" w:h="16838"/>
       <w:pgMar w:top="1417" w:right="1701" w:bottom="1417" w:left="1701" w:header="708" w:footer="708" w:gutter="0"/>
       <w:pgNumType w:start="0"/>
@@ -4849,7 +8089,7 @@
         <v:path o:extrusionok="f" gradientshapeok="t" o:connecttype="rect"/>
         <o:lock v:ext="edit" aspectratio="t"/>
       </v:shapetype>
-      <v:shape id="_x0000_i1067" type="#_x0000_t75" style="width:384pt;height:384pt" o:bullet="t">
+      <v:shape id="_x0000_i1060" type="#_x0000_t75" style="width:384pt;height:384pt" o:bullet="t">
         <v:imagedata r:id="rId1" o:title="1f648"/>
       </v:shape>
     </w:pict>
@@ -5922,6 +9162,7 @@
   <w:style w:type="character" w:default="1" w:styleId="Fuentedeprrafopredeter">
     <w:name w:val="Default Paragraph Font"/>
     <w:uiPriority w:val="1"/>
+    <w:semiHidden/>
     <w:unhideWhenUsed/>
   </w:style>
   <w:style w:type="table" w:default="1" w:styleId="Tablanormal">
@@ -6558,8 +9799,10 @@
     <w:rsid w:val="006E471B"/>
     <w:rsid w:val="008F4401"/>
     <w:rsid w:val="00944971"/>
+    <w:rsid w:val="00AD46CD"/>
     <w:rsid w:val="00D05F95"/>
     <w:rsid w:val="00DF15DF"/>
+    <w:rsid w:val="00FF1311"/>
   </w:rsids>
   <m:mathPr>
     <m:mathFont m:val="Cambria Math"/>

</xml_diff>